<commit_message>
Update to Dev guide
</commit_message>
<xml_diff>
--- a/Developer Guide.docx
+++ b/Developer Guide.docx
@@ -148,36 +148,21 @@
           <w:dataBinding w:prefixMappings="xmlns:ns0='http://purl.org/dc/elements/1.1/' xmlns:ns1='http://schemas.openxmlformats.org/package/2006/metadata/core-properties' " w:xpath="/ns1:coreProperties[1]/ns0:title[1]" w:storeItemID="{6C3C8BC8-F283-45AE-878A-BAB7291924A1}"/>
           <w:text/>
         </w:sdtPr>
-        <w:sdtEndPr/>
         <w:sdtContent>
           <w:r>
             <w:rPr>
               <w:rFonts w:cs="Arial"/>
             </w:rPr>
-            <w:t xml:space="preserve">Developer </w:t>
+            <w:t>Developer g</w:t>
           </w:r>
-          <w:proofErr w:type="spellStart"/>
           <w:r>
             <w:rPr>
               <w:rFonts w:cs="Arial"/>
             </w:rPr>
-            <w:t>Guide</w:t>
+            <w:t>uide</w:t>
           </w:r>
         </w:sdtContent>
       </w:sdt>
-      <w:r>
-        <w:rPr>
-          <w:rFonts w:cs="Arial"/>
-        </w:rPr>
-        <w:t>loper</w:t>
-      </w:r>
-      <w:proofErr w:type="spellEnd"/>
-      <w:r>
-        <w:rPr>
-          <w:rFonts w:cs="Arial"/>
-        </w:rPr>
-        <w:t xml:space="preserve"> Guide</w:t>
-      </w:r>
     </w:p>
     <w:p>
       <w:pPr>
@@ -208,7 +193,7 @@
         <w:br w:type="page"/>
       </w:r>
     </w:p>
-    <w:bookmarkStart w:id="1" w:name="_Toc39576526" w:displacedByCustomXml="next"/>
+    <w:bookmarkStart w:id="1" w:name="_Toc54263236" w:displacedByCustomXml="next"/>
     <w:sdt>
       <w:sdtPr>
         <w:rPr>
@@ -242,8 +227,8 @@
           <w:r>
             <w:t>Contents</w:t>
           </w:r>
+          <w:bookmarkEnd w:id="2"/>
           <w:bookmarkEnd w:id="1"/>
-          <w:bookmarkEnd w:id="2"/>
         </w:p>
         <w:p>
           <w:pPr>
@@ -280,7 +265,7 @@
             </w:rPr>
             <w:fldChar w:fldCharType="separate"/>
           </w:r>
-          <w:hyperlink w:anchor="_Toc39576526" w:history="1">
+          <w:hyperlink w:anchor="_Toc54263236" w:history="1">
             <w:r>
               <w:rPr>
                 <w:rStyle w:val="Hyperlink"/>
@@ -307,7 +292,7 @@
                 <w:noProof/>
                 <w:webHidden/>
               </w:rPr>
-              <w:instrText xml:space="preserve"> PAGEREF _Toc39576526 \h </w:instrText>
+              <w:instrText xml:space="preserve"> PAGEREF _Toc54263236 \h </w:instrText>
             </w:r>
             <w:r>
               <w:rPr>
@@ -352,7 +337,7 @@
               <w:lang w:eastAsia="en-GB" w:bidi="ar-SA"/>
             </w:rPr>
           </w:pPr>
-          <w:hyperlink w:anchor="_Toc39576527" w:history="1">
+          <w:hyperlink w:anchor="_Toc54263237" w:history="1">
             <w:r>
               <w:rPr>
                 <w:rStyle w:val="Hyperlink"/>
@@ -379,7 +364,7 @@
                 <w:noProof/>
                 <w:webHidden/>
               </w:rPr>
-              <w:instrText xml:space="preserve"> PAGEREF _Toc39576527 \h </w:instrText>
+              <w:instrText xml:space="preserve"> PAGEREF _Toc54263237 \h </w:instrText>
             </w:r>
             <w:r>
               <w:rPr>
@@ -424,7 +409,7 @@
               <w:lang w:eastAsia="en-GB" w:bidi="ar-SA"/>
             </w:rPr>
           </w:pPr>
-          <w:hyperlink w:anchor="_Toc39576528" w:history="1">
+          <w:hyperlink w:anchor="_Toc54263238" w:history="1">
             <w:r>
               <w:rPr>
                 <w:rStyle w:val="Hyperlink"/>
@@ -451,7 +436,7 @@
                 <w:noProof/>
                 <w:webHidden/>
               </w:rPr>
-              <w:instrText xml:space="preserve"> PAGEREF _Toc39576528 \h </w:instrText>
+              <w:instrText xml:space="preserve"> PAGEREF _Toc54263238 \h </w:instrText>
             </w:r>
             <w:r>
               <w:rPr>
@@ -496,7 +481,7 @@
               <w:lang w:eastAsia="en-GB" w:bidi="ar-SA"/>
             </w:rPr>
           </w:pPr>
-          <w:hyperlink w:anchor="_Toc39576529" w:history="1">
+          <w:hyperlink w:anchor="_Toc54263239" w:history="1">
             <w:r>
               <w:rPr>
                 <w:rStyle w:val="Hyperlink"/>
@@ -523,7 +508,7 @@
                 <w:noProof/>
                 <w:webHidden/>
               </w:rPr>
-              <w:instrText xml:space="preserve"> PAGEREF _Toc39576529 \h </w:instrText>
+              <w:instrText xml:space="preserve"> PAGEREF _Toc54263239 \h </w:instrText>
             </w:r>
             <w:r>
               <w:rPr>
@@ -568,7 +553,7 @@
               <w:lang w:eastAsia="en-GB" w:bidi="ar-SA"/>
             </w:rPr>
           </w:pPr>
-          <w:hyperlink w:anchor="_Toc39576530" w:history="1">
+          <w:hyperlink w:anchor="_Toc54263240" w:history="1">
             <w:r>
               <w:rPr>
                 <w:rStyle w:val="Hyperlink"/>
@@ -595,7 +580,7 @@
                 <w:noProof/>
                 <w:webHidden/>
               </w:rPr>
-              <w:instrText xml:space="preserve"> PAGEREF _Toc39576530 \h </w:instrText>
+              <w:instrText xml:space="preserve"> PAGEREF _Toc54263240 \h </w:instrText>
             </w:r>
             <w:r>
               <w:rPr>
@@ -640,13 +625,27 @@
               <w:lang w:eastAsia="en-GB" w:bidi="ar-SA"/>
             </w:rPr>
           </w:pPr>
-          <w:hyperlink w:anchor="_Toc39576531" w:history="1">
+          <w:hyperlink w:anchor="_Toc54263241" w:history="1">
             <w:r>
               <w:rPr>
                 <w:rStyle w:val="Hyperlink"/>
                 <w:noProof/>
               </w:rPr>
-              <w:t>Heading 1</w:t>
+              <w:t>Introducti</w:t>
+            </w:r>
+            <w:r>
+              <w:rPr>
+                <w:rStyle w:val="Hyperlink"/>
+                <w:noProof/>
+              </w:rPr>
+              <w:t>o</w:t>
+            </w:r>
+            <w:r>
+              <w:rPr>
+                <w:rStyle w:val="Hyperlink"/>
+                <w:noProof/>
+              </w:rPr>
+              <w:t>n</w:t>
             </w:r>
             <w:r>
               <w:rPr>
@@ -667,7 +666,7 @@
                 <w:noProof/>
                 <w:webHidden/>
               </w:rPr>
-              <w:instrText xml:space="preserve"> PAGEREF _Toc39576531 \h </w:instrText>
+              <w:instrText xml:space="preserve"> PAGEREF _Toc54263241 \h </w:instrText>
             </w:r>
             <w:r>
               <w:rPr>
@@ -700,7 +699,7 @@
         </w:p>
         <w:p>
           <w:pPr>
-            <w:pStyle w:val="TOC2"/>
+            <w:pStyle w:val="TOC1"/>
             <w:tabs>
               <w:tab w:val="right" w:leader="dot" w:pos="9736"/>
             </w:tabs>
@@ -712,13 +711,13 @@
               <w:lang w:eastAsia="en-GB" w:bidi="ar-SA"/>
             </w:rPr>
           </w:pPr>
-          <w:hyperlink w:anchor="_Toc39576532" w:history="1">
+          <w:hyperlink w:anchor="_Toc54263242" w:history="1">
             <w:r>
               <w:rPr>
                 <w:rStyle w:val="Hyperlink"/>
                 <w:noProof/>
               </w:rPr>
-              <w:t>Heading 2</w:t>
+              <w:t>Starting off</w:t>
             </w:r>
             <w:r>
               <w:rPr>
@@ -739,7 +738,7 @@
                 <w:noProof/>
                 <w:webHidden/>
               </w:rPr>
-              <w:instrText xml:space="preserve"> PAGEREF _Toc39576532 \h </w:instrText>
+              <w:instrText xml:space="preserve"> PAGEREF _Toc54263242 \h </w:instrText>
             </w:r>
             <w:r>
               <w:rPr>
@@ -759,7 +758,7 @@
                 <w:noProof/>
                 <w:webHidden/>
               </w:rPr>
-              <w:t>4</w:t>
+              <w:t>5</w:t>
             </w:r>
             <w:r>
               <w:rPr>
@@ -772,7 +771,7 @@
         </w:p>
         <w:p>
           <w:pPr>
-            <w:pStyle w:val="TOC3"/>
+            <w:pStyle w:val="TOC1"/>
             <w:tabs>
               <w:tab w:val="right" w:leader="dot" w:pos="9736"/>
             </w:tabs>
@@ -784,13 +783,13 @@
               <w:lang w:eastAsia="en-GB" w:bidi="ar-SA"/>
             </w:rPr>
           </w:pPr>
-          <w:hyperlink w:anchor="_Toc39576533" w:history="1">
+          <w:hyperlink w:anchor="_Toc54263243" w:history="1">
             <w:r>
               <w:rPr>
                 <w:rStyle w:val="Hyperlink"/>
                 <w:noProof/>
               </w:rPr>
-              <w:t>Heading 3</w:t>
+              <w:t>Coding in the Open</w:t>
             </w:r>
             <w:r>
               <w:rPr>
@@ -811,7 +810,7 @@
                 <w:noProof/>
                 <w:webHidden/>
               </w:rPr>
-              <w:instrText xml:space="preserve"> PAGEREF _Toc39576533 \h </w:instrText>
+              <w:instrText xml:space="preserve"> PAGEREF _Toc54263243 \h </w:instrText>
             </w:r>
             <w:r>
               <w:rPr>
@@ -831,7 +830,511 @@
                 <w:noProof/>
                 <w:webHidden/>
               </w:rPr>
-              <w:t>4</w:t>
+              <w:t>7</w:t>
+            </w:r>
+            <w:r>
+              <w:rPr>
+                <w:noProof/>
+                <w:webHidden/>
+              </w:rPr>
+              <w:fldChar w:fldCharType="end"/>
+            </w:r>
+          </w:hyperlink>
+        </w:p>
+        <w:p>
+          <w:pPr>
+            <w:pStyle w:val="TOC1"/>
+            <w:tabs>
+              <w:tab w:val="right" w:leader="dot" w:pos="9736"/>
+            </w:tabs>
+            <w:rPr>
+              <w:rFonts w:asciiTheme="minorHAnsi" w:hAnsiTheme="minorHAnsi"/>
+              <w:noProof/>
+              <w:sz w:val="22"/>
+              <w:szCs w:val="22"/>
+              <w:lang w:eastAsia="en-GB" w:bidi="ar-SA"/>
+            </w:rPr>
+          </w:pPr>
+          <w:hyperlink w:anchor="_Toc54263244" w:history="1">
+            <w:r>
+              <w:rPr>
+                <w:rStyle w:val="Hyperlink"/>
+                <w:noProof/>
+              </w:rPr>
+              <w:t>GDS Design system</w:t>
+            </w:r>
+            <w:r>
+              <w:rPr>
+                <w:noProof/>
+                <w:webHidden/>
+              </w:rPr>
+              <w:tab/>
+            </w:r>
+            <w:r>
+              <w:rPr>
+                <w:noProof/>
+                <w:webHidden/>
+              </w:rPr>
+              <w:fldChar w:fldCharType="begin"/>
+            </w:r>
+            <w:r>
+              <w:rPr>
+                <w:noProof/>
+                <w:webHidden/>
+              </w:rPr>
+              <w:instrText xml:space="preserve"> PAGEREF _Toc54263244 \h </w:instrText>
+            </w:r>
+            <w:r>
+              <w:rPr>
+                <w:noProof/>
+                <w:webHidden/>
+              </w:rPr>
+            </w:r>
+            <w:r>
+              <w:rPr>
+                <w:noProof/>
+                <w:webHidden/>
+              </w:rPr>
+              <w:fldChar w:fldCharType="separate"/>
+            </w:r>
+            <w:r>
+              <w:rPr>
+                <w:noProof/>
+                <w:webHidden/>
+              </w:rPr>
+              <w:t>8</w:t>
+            </w:r>
+            <w:r>
+              <w:rPr>
+                <w:noProof/>
+                <w:webHidden/>
+              </w:rPr>
+              <w:fldChar w:fldCharType="end"/>
+            </w:r>
+          </w:hyperlink>
+        </w:p>
+        <w:p>
+          <w:pPr>
+            <w:pStyle w:val="TOC1"/>
+            <w:tabs>
+              <w:tab w:val="right" w:leader="dot" w:pos="9736"/>
+            </w:tabs>
+            <w:rPr>
+              <w:rFonts w:asciiTheme="minorHAnsi" w:hAnsiTheme="minorHAnsi"/>
+              <w:noProof/>
+              <w:sz w:val="22"/>
+              <w:szCs w:val="22"/>
+              <w:lang w:eastAsia="en-GB" w:bidi="ar-SA"/>
+            </w:rPr>
+          </w:pPr>
+          <w:hyperlink w:anchor="_Toc54263245" w:history="1">
+            <w:r>
+              <w:rPr>
+                <w:rStyle w:val="Hyperlink"/>
+                <w:noProof/>
+              </w:rPr>
+              <w:t>Developers Charter</w:t>
+            </w:r>
+            <w:r>
+              <w:rPr>
+                <w:noProof/>
+                <w:webHidden/>
+              </w:rPr>
+              <w:tab/>
+            </w:r>
+            <w:r>
+              <w:rPr>
+                <w:noProof/>
+                <w:webHidden/>
+              </w:rPr>
+              <w:fldChar w:fldCharType="begin"/>
+            </w:r>
+            <w:r>
+              <w:rPr>
+                <w:noProof/>
+                <w:webHidden/>
+              </w:rPr>
+              <w:instrText xml:space="preserve"> PAGEREF _Toc54263245 \h </w:instrText>
+            </w:r>
+            <w:r>
+              <w:rPr>
+                <w:noProof/>
+                <w:webHidden/>
+              </w:rPr>
+            </w:r>
+            <w:r>
+              <w:rPr>
+                <w:noProof/>
+                <w:webHidden/>
+              </w:rPr>
+              <w:fldChar w:fldCharType="separate"/>
+            </w:r>
+            <w:r>
+              <w:rPr>
+                <w:noProof/>
+                <w:webHidden/>
+              </w:rPr>
+              <w:t>9</w:t>
+            </w:r>
+            <w:r>
+              <w:rPr>
+                <w:noProof/>
+                <w:webHidden/>
+              </w:rPr>
+              <w:fldChar w:fldCharType="end"/>
+            </w:r>
+          </w:hyperlink>
+        </w:p>
+        <w:p>
+          <w:pPr>
+            <w:pStyle w:val="TOC1"/>
+            <w:tabs>
+              <w:tab w:val="right" w:leader="dot" w:pos="9736"/>
+            </w:tabs>
+            <w:rPr>
+              <w:rFonts w:asciiTheme="minorHAnsi" w:hAnsiTheme="minorHAnsi"/>
+              <w:noProof/>
+              <w:sz w:val="22"/>
+              <w:szCs w:val="22"/>
+              <w:lang w:eastAsia="en-GB" w:bidi="ar-SA"/>
+            </w:rPr>
+          </w:pPr>
+          <w:hyperlink w:anchor="_Toc54263246" w:history="1">
+            <w:r>
+              <w:rPr>
+                <w:rStyle w:val="Hyperlink"/>
+                <w:noProof/>
+              </w:rPr>
+              <w:t>Accessibility</w:t>
+            </w:r>
+            <w:r>
+              <w:rPr>
+                <w:noProof/>
+                <w:webHidden/>
+              </w:rPr>
+              <w:tab/>
+            </w:r>
+            <w:r>
+              <w:rPr>
+                <w:noProof/>
+                <w:webHidden/>
+              </w:rPr>
+              <w:fldChar w:fldCharType="begin"/>
+            </w:r>
+            <w:r>
+              <w:rPr>
+                <w:noProof/>
+                <w:webHidden/>
+              </w:rPr>
+              <w:instrText xml:space="preserve"> PAGEREF _Toc54263246 \h </w:instrText>
+            </w:r>
+            <w:r>
+              <w:rPr>
+                <w:noProof/>
+                <w:webHidden/>
+              </w:rPr>
+            </w:r>
+            <w:r>
+              <w:rPr>
+                <w:noProof/>
+                <w:webHidden/>
+              </w:rPr>
+              <w:fldChar w:fldCharType="separate"/>
+            </w:r>
+            <w:r>
+              <w:rPr>
+                <w:noProof/>
+                <w:webHidden/>
+              </w:rPr>
+              <w:t>10</w:t>
+            </w:r>
+            <w:r>
+              <w:rPr>
+                <w:noProof/>
+                <w:webHidden/>
+              </w:rPr>
+              <w:fldChar w:fldCharType="end"/>
+            </w:r>
+          </w:hyperlink>
+        </w:p>
+        <w:p>
+          <w:pPr>
+            <w:pStyle w:val="TOC1"/>
+            <w:tabs>
+              <w:tab w:val="right" w:leader="dot" w:pos="9736"/>
+            </w:tabs>
+            <w:rPr>
+              <w:rFonts w:asciiTheme="minorHAnsi" w:hAnsiTheme="minorHAnsi"/>
+              <w:noProof/>
+              <w:sz w:val="22"/>
+              <w:szCs w:val="22"/>
+              <w:lang w:eastAsia="en-GB" w:bidi="ar-SA"/>
+            </w:rPr>
+          </w:pPr>
+          <w:hyperlink w:anchor="_Toc54263247" w:history="1">
+            <w:r>
+              <w:rPr>
+                <w:rStyle w:val="Hyperlink"/>
+                <w:noProof/>
+              </w:rPr>
+              <w:t>Application Security</w:t>
+            </w:r>
+            <w:r>
+              <w:rPr>
+                <w:noProof/>
+                <w:webHidden/>
+              </w:rPr>
+              <w:tab/>
+            </w:r>
+            <w:r>
+              <w:rPr>
+                <w:noProof/>
+                <w:webHidden/>
+              </w:rPr>
+              <w:fldChar w:fldCharType="begin"/>
+            </w:r>
+            <w:r>
+              <w:rPr>
+                <w:noProof/>
+                <w:webHidden/>
+              </w:rPr>
+              <w:instrText xml:space="preserve"> PAGEREF _Toc54263247 \h </w:instrText>
+            </w:r>
+            <w:r>
+              <w:rPr>
+                <w:noProof/>
+                <w:webHidden/>
+              </w:rPr>
+            </w:r>
+            <w:r>
+              <w:rPr>
+                <w:noProof/>
+                <w:webHidden/>
+              </w:rPr>
+              <w:fldChar w:fldCharType="separate"/>
+            </w:r>
+            <w:r>
+              <w:rPr>
+                <w:noProof/>
+                <w:webHidden/>
+              </w:rPr>
+              <w:t>11</w:t>
+            </w:r>
+            <w:r>
+              <w:rPr>
+                <w:noProof/>
+                <w:webHidden/>
+              </w:rPr>
+              <w:fldChar w:fldCharType="end"/>
+            </w:r>
+          </w:hyperlink>
+        </w:p>
+        <w:p>
+          <w:pPr>
+            <w:pStyle w:val="TOC1"/>
+            <w:tabs>
+              <w:tab w:val="right" w:leader="dot" w:pos="9736"/>
+            </w:tabs>
+            <w:rPr>
+              <w:rFonts w:asciiTheme="minorHAnsi" w:hAnsiTheme="minorHAnsi"/>
+              <w:noProof/>
+              <w:sz w:val="22"/>
+              <w:szCs w:val="22"/>
+              <w:lang w:eastAsia="en-GB" w:bidi="ar-SA"/>
+            </w:rPr>
+          </w:pPr>
+          <w:hyperlink w:anchor="_Toc54263248" w:history="1">
+            <w:r>
+              <w:rPr>
+                <w:rStyle w:val="Hyperlink"/>
+                <w:noProof/>
+              </w:rPr>
+              <w:t>Branching Strategy</w:t>
+            </w:r>
+            <w:r>
+              <w:rPr>
+                <w:noProof/>
+                <w:webHidden/>
+              </w:rPr>
+              <w:tab/>
+            </w:r>
+            <w:r>
+              <w:rPr>
+                <w:noProof/>
+                <w:webHidden/>
+              </w:rPr>
+              <w:fldChar w:fldCharType="begin"/>
+            </w:r>
+            <w:r>
+              <w:rPr>
+                <w:noProof/>
+                <w:webHidden/>
+              </w:rPr>
+              <w:instrText xml:space="preserve"> PAGEREF _Toc54263248 \h </w:instrText>
+            </w:r>
+            <w:r>
+              <w:rPr>
+                <w:noProof/>
+                <w:webHidden/>
+              </w:rPr>
+            </w:r>
+            <w:r>
+              <w:rPr>
+                <w:noProof/>
+                <w:webHidden/>
+              </w:rPr>
+              <w:fldChar w:fldCharType="separate"/>
+            </w:r>
+            <w:r>
+              <w:rPr>
+                <w:noProof/>
+                <w:webHidden/>
+              </w:rPr>
+              <w:t>12</w:t>
+            </w:r>
+            <w:r>
+              <w:rPr>
+                <w:noProof/>
+                <w:webHidden/>
+              </w:rPr>
+              <w:fldChar w:fldCharType="end"/>
+            </w:r>
+          </w:hyperlink>
+        </w:p>
+        <w:p>
+          <w:pPr>
+            <w:pStyle w:val="TOC1"/>
+            <w:tabs>
+              <w:tab w:val="right" w:leader="dot" w:pos="9736"/>
+            </w:tabs>
+            <w:rPr>
+              <w:rFonts w:asciiTheme="minorHAnsi" w:hAnsiTheme="minorHAnsi"/>
+              <w:noProof/>
+              <w:sz w:val="22"/>
+              <w:szCs w:val="22"/>
+              <w:lang w:eastAsia="en-GB" w:bidi="ar-SA"/>
+            </w:rPr>
+          </w:pPr>
+          <w:hyperlink w:anchor="_Toc54263249" w:history="1">
+            <w:r>
+              <w:rPr>
+                <w:rStyle w:val="Hyperlink"/>
+                <w:noProof/>
+              </w:rPr>
+              <w:t>Deployment Process</w:t>
+            </w:r>
+            <w:r>
+              <w:rPr>
+                <w:noProof/>
+                <w:webHidden/>
+              </w:rPr>
+              <w:tab/>
+            </w:r>
+            <w:r>
+              <w:rPr>
+                <w:noProof/>
+                <w:webHidden/>
+              </w:rPr>
+              <w:fldChar w:fldCharType="begin"/>
+            </w:r>
+            <w:r>
+              <w:rPr>
+                <w:noProof/>
+                <w:webHidden/>
+              </w:rPr>
+              <w:instrText xml:space="preserve"> PAGEREF _Toc54263249 \h </w:instrText>
+            </w:r>
+            <w:r>
+              <w:rPr>
+                <w:noProof/>
+                <w:webHidden/>
+              </w:rPr>
+            </w:r>
+            <w:r>
+              <w:rPr>
+                <w:noProof/>
+                <w:webHidden/>
+              </w:rPr>
+              <w:fldChar w:fldCharType="separate"/>
+            </w:r>
+            <w:r>
+              <w:rPr>
+                <w:noProof/>
+                <w:webHidden/>
+              </w:rPr>
+              <w:t>13</w:t>
+            </w:r>
+            <w:r>
+              <w:rPr>
+                <w:noProof/>
+                <w:webHidden/>
+              </w:rPr>
+              <w:fldChar w:fldCharType="end"/>
+            </w:r>
+          </w:hyperlink>
+        </w:p>
+        <w:p>
+          <w:pPr>
+            <w:pStyle w:val="TOC1"/>
+            <w:tabs>
+              <w:tab w:val="right" w:leader="dot" w:pos="9736"/>
+            </w:tabs>
+            <w:rPr>
+              <w:rFonts w:asciiTheme="minorHAnsi" w:hAnsiTheme="minorHAnsi"/>
+              <w:noProof/>
+              <w:sz w:val="22"/>
+              <w:szCs w:val="22"/>
+              <w:lang w:eastAsia="en-GB" w:bidi="ar-SA"/>
+            </w:rPr>
+          </w:pPr>
+          <w:hyperlink w:anchor="_Toc54263250" w:history="1">
+            <w:r>
+              <w:rPr>
+                <w:rStyle w:val="Hyperlink"/>
+                <w:noProof/>
+              </w:rPr>
+              <w:t>Design Patterns</w:t>
+            </w:r>
+            <w:r>
+              <w:rPr>
+                <w:noProof/>
+                <w:webHidden/>
+              </w:rPr>
+              <w:tab/>
+            </w:r>
+            <w:r>
+              <w:rPr>
+                <w:noProof/>
+                <w:webHidden/>
+              </w:rPr>
+              <w:fldChar w:fldCharType="begin"/>
+            </w:r>
+            <w:r>
+              <w:rPr>
+                <w:noProof/>
+                <w:webHidden/>
+              </w:rPr>
+              <w:instrText xml:space="preserve"> PAGEREF _Toc54263250 \h </w:instrText>
+            </w:r>
+            <w:r>
+              <w:rPr>
+                <w:noProof/>
+                <w:webHidden/>
+              </w:rPr>
+            </w:r>
+            <w:r>
+              <w:rPr>
+                <w:noProof/>
+                <w:webHidden/>
+              </w:rPr>
+              <w:fldChar w:fldCharType="separate"/>
+            </w:r>
+            <w:r>
+              <w:rPr>
+                <w:noProof/>
+                <w:webHidden/>
+              </w:rPr>
+              <w:t>14</w:t>
             </w:r>
             <w:r>
               <w:rPr>
@@ -872,7 +1375,7 @@
       <w:pPr>
         <w:pStyle w:val="Heading1"/>
       </w:pPr>
-      <w:bookmarkStart w:id="3" w:name="_Toc39576527"/>
+      <w:bookmarkStart w:id="3" w:name="_Toc54263237"/>
       <w:r>
         <w:lastRenderedPageBreak/>
         <w:t xml:space="preserve">Document </w:t>
@@ -925,7 +1428,6 @@
             <w:dataBinding w:prefixMappings="xmlns:ns0='http://purl.org/dc/elements/1.1/' xmlns:ns1='http://schemas.openxmlformats.org/package/2006/metadata/core-properties' " w:xpath="/ns1:coreProperties[1]/ns0:title[1]" w:storeItemID="{6C3C8BC8-F283-45AE-878A-BAB7291924A1}"/>
             <w:text/>
           </w:sdtPr>
-          <w:sdtEndPr/>
           <w:sdtContent>
             <w:tc>
               <w:tcPr>
@@ -947,7 +1449,7 @@
                   <w:cnfStyle w:val="000000000000" w:firstRow="0" w:lastRow="0" w:firstColumn="0" w:lastColumn="0" w:oddVBand="0" w:evenVBand="0" w:oddHBand="0" w:evenHBand="0" w:firstRowFirstColumn="0" w:firstRowLastColumn="0" w:lastRowFirstColumn="0" w:lastRowLastColumn="0"/>
                 </w:pPr>
                 <w:r>
-                  <w:t>Developer Guide</w:t>
+                  <w:t>Developer guide</w:t>
                 </w:r>
               </w:p>
             </w:tc>
@@ -997,7 +1499,7 @@
               <w:cnfStyle w:val="000000000000" w:firstRow="0" w:lastRow="0" w:firstColumn="0" w:lastColumn="0" w:oddVBand="0" w:evenVBand="0" w:oddHBand="0" w:evenHBand="0" w:firstRowFirstColumn="0" w:firstRowLastColumn="0" w:lastRowFirstColumn="0" w:lastRowLastColumn="0"/>
             </w:pPr>
             <w:r>
-              <w:t>1.0</w:t>
+              <w:t>0.1</w:t>
             </w:r>
           </w:p>
         </w:tc>
@@ -1286,7 +1788,7 @@
       <w:pPr>
         <w:pStyle w:val="Heading1"/>
       </w:pPr>
-      <w:bookmarkStart w:id="4" w:name="_Toc39576528"/>
+      <w:bookmarkStart w:id="4" w:name="_Toc54263238"/>
       <w:r>
         <w:t>Change History</w:t>
       </w:r>
@@ -1418,7 +1920,7 @@
           </w:tcPr>
           <w:p>
             <w:r>
-              <w:t>1.0</w:t>
+              <w:t>0.1</w:t>
             </w:r>
           </w:p>
         </w:tc>
@@ -1637,7 +2139,7 @@
       <w:pPr>
         <w:pStyle w:val="Heading1"/>
       </w:pPr>
-      <w:bookmarkStart w:id="5" w:name="_Toc39576529"/>
+      <w:bookmarkStart w:id="5" w:name="_Toc54263239"/>
       <w:r>
         <w:t>Distribution</w:t>
       </w:r>
@@ -1824,7 +2326,7 @@
       <w:pPr>
         <w:pStyle w:val="Heading1"/>
       </w:pPr>
-      <w:bookmarkStart w:id="6" w:name="_Toc39576530"/>
+      <w:bookmarkStart w:id="6" w:name="_Toc54263240"/>
       <w:r>
         <w:t>Acronyms</w:t>
       </w:r>
@@ -2040,7 +2542,7 @@
       <w:pPr>
         <w:pStyle w:val="Heading1"/>
       </w:pPr>
-      <w:bookmarkStart w:id="7" w:name="_Toc39576531"/>
+      <w:bookmarkStart w:id="7" w:name="_Toc54263241"/>
       <w:r>
         <w:lastRenderedPageBreak/>
         <w:t>Introduction</w:t>
@@ -2466,15 +2968,12 @@
       <w:pPr>
         <w:pStyle w:val="Heading1"/>
       </w:pPr>
-      <w:bookmarkStart w:id="8" w:name="_Toc39576532"/>
+      <w:bookmarkStart w:id="8" w:name="_Toc54263242"/>
       <w:r>
         <w:lastRenderedPageBreak/>
-        <w:t>Start</w:t>
+        <w:t>Starting off</w:t>
       </w:r>
       <w:bookmarkEnd w:id="8"/>
-      <w:r>
-        <w:t>ing off</w:t>
-      </w:r>
     </w:p>
     <w:p>
       <w:r>
@@ -2823,22 +3322,136 @@
       </w:r>
     </w:p>
     <w:p>
-      <w:r>
+      <w:pPr>
+        <w:rPr>
+          <w:b/>
+        </w:rPr>
+      </w:pPr>
+      <w:r>
+        <w:rPr>
+          <w:b/>
+        </w:rPr>
         <w:t xml:space="preserve">How to install if software </w:t>
       </w:r>
-      <w:proofErr w:type="gramStart"/>
-      <w:r>
-        <w:t>doesn’t</w:t>
-      </w:r>
-      <w:proofErr w:type="gramEnd"/>
-      <w:r>
+      <w:r>
+        <w:rPr>
+          <w:b/>
+        </w:rPr>
+        <w:t>does not</w:t>
+      </w:r>
+      <w:r>
+        <w:rPr>
+          <w:b/>
+        </w:rPr>
         <w:t xml:space="preserve"> install normally</w:t>
       </w:r>
     </w:p>
-    <w:p/>
-    <w:p>
-      <w:r>
+    <w:p>
+      <w:r>
+        <w:t>Move install files to Program files on C: drive and run as administrator or as admin.</w:t>
+      </w:r>
+    </w:p>
+    <w:p>
+      <w:pPr>
+        <w:rPr>
+          <w:b/>
+        </w:rPr>
+      </w:pPr>
+      <w:r>
+        <w:rPr>
+          <w:b/>
+        </w:rPr>
+        <w:br w:type="page"/>
+      </w:r>
+    </w:p>
+    <w:p>
+      <w:pPr>
+        <w:rPr>
+          <w:b/>
+        </w:rPr>
+      </w:pPr>
+      <w:r>
+        <w:rPr>
+          <w:b/>
+        </w:rPr>
+        <w:lastRenderedPageBreak/>
         <w:t>Proxy settings</w:t>
+      </w:r>
+    </w:p>
+    <w:p>
+      <w:r>
+        <w:t>You may need to update your environment variables on your pc</w:t>
+      </w:r>
+      <w:r>
+        <w:t xml:space="preserve"> to allow CF CLI and GitHub to work. Set a new variable called </w:t>
+      </w:r>
+      <w:proofErr w:type="spellStart"/>
+      <w:r>
+        <w:t>https_proxy</w:t>
+      </w:r>
+      <w:proofErr w:type="spellEnd"/>
+      <w:r>
+        <w:t xml:space="preserve"> and set it to the NICS proxy.</w:t>
+      </w:r>
+    </w:p>
+    <w:p>
+      <w:r>
+        <w:rPr>
+          <w:noProof/>
+          <w:lang w:eastAsia="en-GB" w:bidi="ar-SA"/>
+        </w:rPr>
+        <w:drawing>
+          <wp:inline distT="0" distB="0" distL="0" distR="0">
+            <wp:extent cx="5867400" cy="3067050"/>
+            <wp:effectExtent l="38100" t="38100" r="38100" b="38100"/>
+            <wp:docPr id="6" name="Picture 6"/>
+            <wp:cNvGraphicFramePr>
+              <a:graphicFrameLocks xmlns:a="http://schemas.openxmlformats.org/drawingml/2006/main" noChangeAspect="1"/>
+            </wp:cNvGraphicFramePr>
+            <a:graphic xmlns:a="http://schemas.openxmlformats.org/drawingml/2006/main">
+              <a:graphicData uri="http://schemas.openxmlformats.org/drawingml/2006/picture">
+                <pic:pic xmlns:pic="http://schemas.openxmlformats.org/drawingml/2006/picture">
+                  <pic:nvPicPr>
+                    <pic:cNvPr id="0" name="Picture 3"/>
+                    <pic:cNvPicPr>
+                      <a:picLocks noChangeAspect="1" noChangeArrowheads="1"/>
+                    </pic:cNvPicPr>
+                  </pic:nvPicPr>
+                  <pic:blipFill>
+                    <a:blip r:embed="rId19">
+                      <a:extLst>
+                        <a:ext uri="{28A0092B-C50C-407E-A947-70E740481C1C}">
+                          <a14:useLocalDpi xmlns:a14="http://schemas.microsoft.com/office/drawing/2010/main" val="0"/>
+                        </a:ext>
+                      </a:extLst>
+                    </a:blip>
+                    <a:srcRect/>
+                    <a:stretch>
+                      <a:fillRect/>
+                    </a:stretch>
+                  </pic:blipFill>
+                  <pic:spPr bwMode="auto">
+                    <a:xfrm>
+                      <a:off x="0" y="0"/>
+                      <a:ext cx="5867400" cy="3067050"/>
+                    </a:xfrm>
+                    <a:prstGeom prst="rect">
+                      <a:avLst/>
+                    </a:prstGeom>
+                    <a:noFill/>
+                    <a:ln w="38100">
+                      <a:solidFill>
+                        <a:schemeClr val="accent1">
+                          <a:lumMod val="50000"/>
+                        </a:schemeClr>
+                      </a:solidFill>
+                    </a:ln>
+                  </pic:spPr>
+                </pic:pic>
+              </a:graphicData>
+            </a:graphic>
+          </wp:inline>
+        </w:drawing>
       </w:r>
     </w:p>
     <w:p/>
@@ -2860,10 +3473,159 @@
       <w:pPr>
         <w:pStyle w:val="Heading1"/>
       </w:pPr>
+      <w:bookmarkStart w:id="9" w:name="_Toc54263243"/>
       <w:r>
         <w:lastRenderedPageBreak/>
         <w:t>Coding in the Open</w:t>
       </w:r>
+      <w:bookmarkEnd w:id="9"/>
+    </w:p>
+    <w:p>
+      <w:r>
+        <w:t xml:space="preserve">For most of our project’s we will be </w:t>
+      </w:r>
+      <w:hyperlink r:id="rId20" w:history="1">
+        <w:r>
+          <w:rPr>
+            <w:rStyle w:val="Hyperlink"/>
+          </w:rPr>
+          <w:t>coding in the open</w:t>
+        </w:r>
+      </w:hyperlink>
+      <w:r>
+        <w:t xml:space="preserve">. What this means in practice is that at the start of a project we will set our repository as </w:t>
+      </w:r>
+      <w:r>
+        <w:rPr>
+          <w:b/>
+        </w:rPr>
+        <w:t>private</w:t>
+      </w:r>
+      <w:r>
+        <w:t xml:space="preserve"> i.e. not accessible to the internet and outside world. Then when ready the project repository will be </w:t>
+      </w:r>
+      <w:r>
+        <w:t>set to</w:t>
+      </w:r>
+      <w:r>
+        <w:t xml:space="preserve"> </w:t>
+      </w:r>
+      <w:r>
+        <w:rPr>
+          <w:b/>
+        </w:rPr>
+        <w:t>public</w:t>
+      </w:r>
+      <w:r>
+        <w:t xml:space="preserve"> and open sourced to the public. The code </w:t>
+      </w:r>
+      <w:proofErr w:type="gramStart"/>
+      <w:r>
+        <w:t xml:space="preserve">is </w:t>
+      </w:r>
+      <w:r>
+        <w:t>funded</w:t>
+      </w:r>
+      <w:proofErr w:type="gramEnd"/>
+      <w:r>
+        <w:t xml:space="preserve"> by the taxpayer and is public opened so it is only right that it is made ava</w:t>
+      </w:r>
+      <w:r>
+        <w:t>ilable to the general populace.</w:t>
+      </w:r>
+    </w:p>
+    <w:p/>
+    <w:p>
+      <w:pPr>
+        <w:rPr>
+          <w:b/>
+        </w:rPr>
+      </w:pPr>
+      <w:r>
+        <w:rPr>
+          <w:b/>
+        </w:rPr>
+        <w:t>Important:</w:t>
+      </w:r>
+    </w:p>
+    <w:p>
+      <w:r>
+        <w:t>W</w:t>
+      </w:r>
+      <w:r>
+        <w:t xml:space="preserve">ith this in </w:t>
+      </w:r>
+      <w:proofErr w:type="gramStart"/>
+      <w:r>
+        <w:t>mind</w:t>
+      </w:r>
+      <w:proofErr w:type="gramEnd"/>
+      <w:r>
+        <w:t xml:space="preserve"> we have to be careful not to merge </w:t>
+      </w:r>
+      <w:r>
+        <w:rPr>
+          <w:b/>
+        </w:rPr>
+        <w:t>user secrets</w:t>
+      </w:r>
+      <w:r>
+        <w:t xml:space="preserve"> into the project repos. </w:t>
+      </w:r>
+    </w:p>
+    <w:p>
+      <w:r>
+        <w:t xml:space="preserve">User Secrets are database connections, </w:t>
+      </w:r>
+      <w:proofErr w:type="spellStart"/>
+      <w:proofErr w:type="gramStart"/>
+      <w:r>
+        <w:t>api</w:t>
+      </w:r>
+      <w:proofErr w:type="spellEnd"/>
+      <w:proofErr w:type="gramEnd"/>
+      <w:r>
+        <w:t xml:space="preserve"> keys, AWS keys, PaaS Credentials and so on.</w:t>
+      </w:r>
+    </w:p>
+    <w:p>
+      <w:r>
+        <w:t>In order to work locally with secrets on our local machine in Visual Studio we need to use the secrets manager</w:t>
+      </w:r>
+      <w:r>
+        <w:t xml:space="preserve"> in order to do this. The below link provides the info on how to do this (it is easy enough).</w:t>
+      </w:r>
+      <w:r>
+        <w:t xml:space="preserve"> Git Guardian will pick up any policy breaks before the code </w:t>
+      </w:r>
+      <w:proofErr w:type="gramStart"/>
+      <w:r>
+        <w:t>is merged</w:t>
+      </w:r>
+      <w:proofErr w:type="gramEnd"/>
+      <w:r>
+        <w:t xml:space="preserve"> into main – more on this later.</w:t>
+      </w:r>
+    </w:p>
+    <w:p/>
+    <w:p>
+      <w:r>
+        <w:rPr>
+          <w:b/>
+        </w:rPr>
+        <w:t>User Secrets Manager</w:t>
+      </w:r>
+      <w:r>
+        <w:t xml:space="preserve"> - </w:t>
+      </w:r>
+      <w:hyperlink r:id="rId21" w:history="1">
+        <w:r>
+          <w:rPr>
+            <w:rStyle w:val="Hyperlink"/>
+          </w:rPr>
+          <w:t>https://docs.microsoft.com/en-us/aspnet/core/security/app-secrets?view=aspnetcore-3.1&amp;tabs=windows</w:t>
+        </w:r>
+      </w:hyperlink>
     </w:p>
     <w:p>
       <w:pPr>
@@ -2883,12 +3645,126 @@
       <w:pPr>
         <w:pStyle w:val="Heading1"/>
       </w:pPr>
+      <w:bookmarkStart w:id="10" w:name="_Toc54263244"/>
       <w:r>
         <w:lastRenderedPageBreak/>
         <w:t>GDS Design system</w:t>
       </w:r>
-    </w:p>
-    <w:p>
+      <w:bookmarkEnd w:id="10"/>
+    </w:p>
+    <w:p>
+      <w:r>
+        <w:t xml:space="preserve">For the UI look and </w:t>
+      </w:r>
+      <w:proofErr w:type="gramStart"/>
+      <w:r>
+        <w:t>feel</w:t>
+      </w:r>
+      <w:proofErr w:type="gramEnd"/>
+      <w:r>
+        <w:t xml:space="preserve"> we are using the </w:t>
+      </w:r>
+      <w:hyperlink r:id="rId22" w:history="1">
+        <w:r>
+          <w:rPr>
+            <w:rStyle w:val="Hyperlink"/>
+          </w:rPr>
+          <w:t>GDS design system</w:t>
+        </w:r>
+      </w:hyperlink>
+      <w:r>
+        <w:t xml:space="preserve">. We will be using the NI Direct style for the header and footer but the main body design will use the </w:t>
+      </w:r>
+      <w:r>
+        <w:t xml:space="preserve">GDS Design system. This comes as a </w:t>
+      </w:r>
+      <w:proofErr w:type="spellStart"/>
+      <w:r>
+        <w:t>nuget</w:t>
+      </w:r>
+      <w:proofErr w:type="spellEnd"/>
+      <w:r>
+        <w:t xml:space="preserve"> / </w:t>
+      </w:r>
+      <w:proofErr w:type="spellStart"/>
+      <w:r>
+        <w:t>npm</w:t>
+      </w:r>
+      <w:proofErr w:type="spellEnd"/>
+      <w:r>
+        <w:t xml:space="preserve"> package for our templates.</w:t>
+      </w:r>
+    </w:p>
+    <w:p>
+      <w:r>
+        <w:rPr>
+          <w:noProof/>
+          <w:lang w:eastAsia="en-GB" w:bidi="ar-SA"/>
+        </w:rPr>
+        <w:drawing>
+          <wp:inline distT="0" distB="0" distL="0" distR="0">
+            <wp:extent cx="4819650" cy="4122654"/>
+            <wp:effectExtent l="38100" t="38100" r="38100" b="30480"/>
+            <wp:docPr id="3" name="Picture 3"/>
+            <wp:cNvGraphicFramePr>
+              <a:graphicFrameLocks xmlns:a="http://schemas.openxmlformats.org/drawingml/2006/main" noChangeAspect="1"/>
+            </wp:cNvGraphicFramePr>
+            <a:graphic xmlns:a="http://schemas.openxmlformats.org/drawingml/2006/main">
+              <a:graphicData uri="http://schemas.openxmlformats.org/drawingml/2006/picture">
+                <pic:pic xmlns:pic="http://schemas.openxmlformats.org/drawingml/2006/picture">
+                  <pic:nvPicPr>
+                    <pic:cNvPr id="0" name="Picture 1"/>
+                    <pic:cNvPicPr>
+                      <a:picLocks noChangeAspect="1" noChangeArrowheads="1"/>
+                    </pic:cNvPicPr>
+                  </pic:nvPicPr>
+                  <pic:blipFill>
+                    <a:blip r:embed="rId23">
+                      <a:extLst>
+                        <a:ext uri="{28A0092B-C50C-407E-A947-70E740481C1C}">
+                          <a14:useLocalDpi xmlns:a14="http://schemas.microsoft.com/office/drawing/2010/main" val="0"/>
+                        </a:ext>
+                      </a:extLst>
+                    </a:blip>
+                    <a:srcRect/>
+                    <a:stretch>
+                      <a:fillRect/>
+                    </a:stretch>
+                  </pic:blipFill>
+                  <pic:spPr bwMode="auto">
+                    <a:xfrm>
+                      <a:off x="0" y="0"/>
+                      <a:ext cx="4827625" cy="4129475"/>
+                    </a:xfrm>
+                    <a:prstGeom prst="rect">
+                      <a:avLst/>
+                    </a:prstGeom>
+                    <a:noFill/>
+                    <a:ln w="38100">
+                      <a:solidFill>
+                        <a:schemeClr val="accent1">
+                          <a:lumMod val="75000"/>
+                        </a:schemeClr>
+                      </a:solidFill>
+                    </a:ln>
+                  </pic:spPr>
+                </pic:pic>
+              </a:graphicData>
+            </a:graphic>
+          </wp:inline>
+        </w:drawing>
+      </w:r>
+    </w:p>
+    <w:p>
+      <w:pPr>
+        <w:rPr>
+          <w:bCs/>
+          <w:color w:val="4F81BD" w:themeColor="accent1"/>
+          <w:spacing w:val="15"/>
+          <w:sz w:val="36"/>
+          <w:szCs w:val="22"/>
+        </w:rPr>
+      </w:pPr>
       <w:r>
         <w:br w:type="page"/>
       </w:r>
@@ -2897,10 +3773,12 @@
       <w:pPr>
         <w:pStyle w:val="Heading1"/>
       </w:pPr>
+      <w:bookmarkStart w:id="11" w:name="_Toc54263245"/>
       <w:r>
         <w:lastRenderedPageBreak/>
         <w:t>Developers Charter</w:t>
       </w:r>
+      <w:bookmarkEnd w:id="11"/>
     </w:p>
     <w:p>
       <w:r>
@@ -3047,8 +3925,6 @@
       <w:r>
         <w:t>Continue to enjoy learning</w:t>
       </w:r>
-      <w:bookmarkStart w:id="9" w:name="_GoBack"/>
-      <w:bookmarkEnd w:id="9"/>
       <w:r>
         <w:br w:type="page"/>
       </w:r>
@@ -3057,12 +3933,332 @@
       <w:pPr>
         <w:pStyle w:val="Heading1"/>
       </w:pPr>
+      <w:bookmarkStart w:id="12" w:name="_Toc54263246"/>
       <w:r>
         <w:lastRenderedPageBreak/>
         <w:t>Accessibility</w:t>
       </w:r>
-    </w:p>
-    <w:p>
+      <w:bookmarkEnd w:id="12"/>
+    </w:p>
+    <w:p>
+      <w:r>
+        <w:t xml:space="preserve">We will make our applications WCAG 2.1 AA compliant in line with legislation. We will use the below tools when completing each story to make sure our work is accessible. Our public facing sites will have to be </w:t>
+      </w:r>
+      <w:proofErr w:type="gramStart"/>
+      <w:r>
+        <w:t>bullet</w:t>
+      </w:r>
+      <w:r>
+        <w:t>-</w:t>
+      </w:r>
+      <w:r>
+        <w:t>proof</w:t>
+      </w:r>
+      <w:proofErr w:type="gramEnd"/>
+      <w:r>
+        <w:t xml:space="preserve"> as we want all of the society to be able to use these systems easily.</w:t>
+      </w:r>
+      <w:r>
+        <w:t xml:space="preserve"> We have to use a variety of tools as current tools such as Wave only pick up around 30-40% of all issues.</w:t>
+      </w:r>
+    </w:p>
+    <w:p>
+      <w:pPr>
+        <w:rPr>
+          <w:b/>
+        </w:rPr>
+      </w:pPr>
+      <w:r>
+        <w:rPr>
+          <w:b/>
+        </w:rPr>
+        <w:t>Sonar Cloud</w:t>
+      </w:r>
+    </w:p>
+    <w:p>
+      <w:r>
+        <w:t>This will pick up html accessibility issues in our CI CD pipeline.</w:t>
+      </w:r>
+    </w:p>
+    <w:p>
+      <w:pPr>
+        <w:rPr>
+          <w:rFonts w:cs="Arial"/>
+          <w:b/>
+        </w:rPr>
+      </w:pPr>
+      <w:r>
+        <w:rPr>
+          <w:rFonts w:cs="Arial"/>
+          <w:b/>
+        </w:rPr>
+        <w:t>Chrome plugins</w:t>
+      </w:r>
+    </w:p>
+    <w:p>
+      <w:pPr>
+        <w:pStyle w:val="NormalWeb"/>
+        <w:shd w:val="clear" w:color="auto" w:fill="FFFFFF"/>
+        <w:spacing w:before="0" w:beforeAutospacing="0" w:after="240" w:afterAutospacing="0"/>
+        <w:rPr>
+          <w:rFonts w:ascii="Arial" w:hAnsi="Arial" w:cs="Arial"/>
+          <w:color w:val="24292E"/>
+        </w:rPr>
+      </w:pPr>
+      <w:r>
+        <w:rPr>
+          <w:rFonts w:ascii="Arial" w:hAnsi="Arial" w:cs="Arial"/>
+          <w:b/>
+          <w:color w:val="24292E"/>
+        </w:rPr>
+        <w:t>Retire.js</w:t>
+      </w:r>
+      <w:r>
+        <w:rPr>
+          <w:rFonts w:ascii="Arial" w:hAnsi="Arial" w:cs="Arial"/>
+          <w:color w:val="24292E"/>
+        </w:rPr>
+        <w:t xml:space="preserve"> Chrome plugin (this checks for vulnerable libraries) - </w:t>
+      </w:r>
+      <w:hyperlink r:id="rId24" w:history="1">
+        <w:r>
+          <w:rPr>
+            <w:rStyle w:val="Hyperlink"/>
+            <w:rFonts w:ascii="Arial" w:hAnsi="Arial" w:cs="Arial"/>
+          </w:rPr>
+          <w:t>https://chrome.google.com/webstore/detail/retirejs/moibopkbhjceeedibkbkbchbjnkadmom?hl=en</w:t>
+        </w:r>
+      </w:hyperlink>
+    </w:p>
+    <w:p>
+      <w:pPr>
+        <w:pStyle w:val="NormalWeb"/>
+        <w:shd w:val="clear" w:color="auto" w:fill="FFFFFF"/>
+        <w:spacing w:before="0" w:beforeAutospacing="0" w:after="240" w:afterAutospacing="0"/>
+        <w:rPr>
+          <w:rFonts w:ascii="Arial" w:hAnsi="Arial" w:cs="Arial"/>
+          <w:color w:val="24292E"/>
+        </w:rPr>
+      </w:pPr>
+      <w:r>
+        <w:rPr>
+          <w:rFonts w:ascii="Arial" w:hAnsi="Arial" w:cs="Arial"/>
+          <w:b/>
+          <w:color w:val="24292E"/>
+        </w:rPr>
+        <w:t>Wave</w:t>
+      </w:r>
+      <w:r>
+        <w:rPr>
+          <w:rFonts w:ascii="Arial" w:hAnsi="Arial" w:cs="Arial"/>
+          <w:color w:val="24292E"/>
+        </w:rPr>
+        <w:t xml:space="preserve"> - </w:t>
+      </w:r>
+      <w:hyperlink r:id="rId25" w:history="1">
+        <w:r>
+          <w:rPr>
+            <w:rStyle w:val="Hyperlink"/>
+            <w:rFonts w:ascii="Arial" w:hAnsi="Arial" w:cs="Arial"/>
+          </w:rPr>
+          <w:t>https://chrome.google.com/webstore/detail/wave-evaluation-tool/jbbplnpkjmmeebjpijfedlgcdilocofh</w:t>
+        </w:r>
+      </w:hyperlink>
+    </w:p>
+    <w:p>
+      <w:pPr>
+        <w:pStyle w:val="NormalWeb"/>
+        <w:shd w:val="clear" w:color="auto" w:fill="FFFFFF"/>
+        <w:spacing w:before="0" w:beforeAutospacing="0" w:after="240" w:afterAutospacing="0"/>
+        <w:rPr>
+          <w:rFonts w:ascii="Arial" w:hAnsi="Arial" w:cs="Arial"/>
+          <w:color w:val="24292E"/>
+        </w:rPr>
+      </w:pPr>
+      <w:r>
+        <w:rPr>
+          <w:rFonts w:ascii="Arial" w:hAnsi="Arial" w:cs="Arial"/>
+          <w:b/>
+          <w:color w:val="24292E"/>
+        </w:rPr>
+        <w:t>Axe</w:t>
+      </w:r>
+      <w:r>
+        <w:rPr>
+          <w:rFonts w:ascii="Arial" w:hAnsi="Arial" w:cs="Arial"/>
+          <w:color w:val="24292E"/>
+        </w:rPr>
+        <w:t xml:space="preserve"> accessibility Chrome plugin - </w:t>
+      </w:r>
+      <w:hyperlink r:id="rId26" w:history="1">
+        <w:r>
+          <w:rPr>
+            <w:rStyle w:val="Hyperlink"/>
+            <w:rFonts w:ascii="Arial" w:hAnsi="Arial" w:cs="Arial"/>
+          </w:rPr>
+          <w:t>https://chrome.google.com/webstore/detail/axe-web-accessibility-tes/lhdoppojpmngadmnindnejefpokejbdd</w:t>
+        </w:r>
+      </w:hyperlink>
+    </w:p>
+    <w:p>
+      <w:pPr>
+        <w:pStyle w:val="NormalWeb"/>
+        <w:shd w:val="clear" w:color="auto" w:fill="FFFFFF"/>
+        <w:spacing w:before="0" w:beforeAutospacing="0"/>
+        <w:rPr>
+          <w:rFonts w:ascii="Arial" w:hAnsi="Arial" w:cs="Arial"/>
+          <w:color w:val="24292E"/>
+        </w:rPr>
+      </w:pPr>
+      <w:r>
+        <w:rPr>
+          <w:rFonts w:ascii="Arial" w:hAnsi="Arial" w:cs="Arial"/>
+          <w:color w:val="24292E"/>
+        </w:rPr>
+        <w:t xml:space="preserve">Chrome </w:t>
+      </w:r>
+      <w:r>
+        <w:rPr>
+          <w:rFonts w:ascii="Arial" w:hAnsi="Arial" w:cs="Arial"/>
+          <w:b/>
+          <w:color w:val="24292E"/>
+        </w:rPr>
+        <w:t>Lighthouse</w:t>
+      </w:r>
+      <w:r>
+        <w:rPr>
+          <w:rFonts w:ascii="Arial" w:hAnsi="Arial" w:cs="Arial"/>
+          <w:color w:val="24292E"/>
+        </w:rPr>
+        <w:t xml:space="preserve"> Auditing tools - this is built into Chrome</w:t>
+      </w:r>
+    </w:p>
+    <w:p>
+      <w:pPr>
+        <w:pStyle w:val="NormalWeb"/>
+        <w:shd w:val="clear" w:color="auto" w:fill="FFFFFF"/>
+        <w:spacing w:before="0" w:beforeAutospacing="0"/>
+        <w:rPr>
+          <w:rFonts w:ascii="Arial" w:hAnsi="Arial" w:cs="Arial"/>
+          <w:color w:val="24292E"/>
+        </w:rPr>
+      </w:pPr>
+      <w:r>
+        <w:rPr>
+          <w:rFonts w:ascii="Arial" w:hAnsi="Arial" w:cs="Arial"/>
+          <w:b/>
+          <w:color w:val="24292E"/>
+        </w:rPr>
+        <w:t>Aria checker</w:t>
+      </w:r>
+      <w:r>
+        <w:rPr>
+          <w:rFonts w:ascii="Arial" w:hAnsi="Arial" w:cs="Arial"/>
+          <w:color w:val="24292E"/>
+        </w:rPr>
+        <w:t xml:space="preserve"> – </w:t>
+      </w:r>
+      <w:hyperlink r:id="rId27" w:history="1">
+        <w:r>
+          <w:rPr>
+            <w:rStyle w:val="Hyperlink"/>
+            <w:rFonts w:ascii="Arial" w:hAnsi="Arial" w:cs="Arial"/>
+          </w:rPr>
+          <w:t>https://chrome.google.com/webstore/detail/aria-validator/oigghlanfjgnkcndchmnlnmaojahnjoc</w:t>
+        </w:r>
+      </w:hyperlink>
+    </w:p>
+    <w:p>
+      <w:pPr>
+        <w:pStyle w:val="NormalWeb"/>
+        <w:shd w:val="clear" w:color="auto" w:fill="FFFFFF"/>
+        <w:spacing w:before="0" w:beforeAutospacing="0"/>
+        <w:rPr>
+          <w:rFonts w:ascii="Arial" w:hAnsi="Arial" w:cs="Arial"/>
+          <w:b/>
+          <w:color w:val="24292E"/>
+        </w:rPr>
+      </w:pPr>
+      <w:r>
+        <w:rPr>
+          <w:rFonts w:ascii="Arial" w:hAnsi="Arial" w:cs="Arial"/>
+          <w:b/>
+          <w:color w:val="24292E"/>
+        </w:rPr>
+        <w:t>AA accessibility checker</w:t>
+      </w:r>
+    </w:p>
+    <w:p>
+      <w:pPr>
+        <w:pStyle w:val="NormalWeb"/>
+        <w:shd w:val="clear" w:color="auto" w:fill="FFFFFF"/>
+        <w:spacing w:before="0" w:beforeAutospacing="0"/>
+        <w:rPr>
+          <w:rFonts w:ascii="Arial" w:hAnsi="Arial" w:cs="Arial"/>
+          <w:color w:val="24292E"/>
+        </w:rPr>
+      </w:pPr>
+      <w:hyperlink r:id="rId28" w:history="1">
+        <w:r>
+          <w:rPr>
+            <w:rStyle w:val="Hyperlink"/>
+            <w:rFonts w:ascii="Arial" w:hAnsi="Arial" w:cs="Arial"/>
+          </w:rPr>
+          <w:t>https://achecker.ca/checker/index.php</w:t>
+        </w:r>
+      </w:hyperlink>
+    </w:p>
+    <w:p>
+      <w:pPr>
+        <w:pStyle w:val="NormalWeb"/>
+        <w:shd w:val="clear" w:color="auto" w:fill="FFFFFF"/>
+        <w:spacing w:before="0" w:beforeAutospacing="0"/>
+        <w:rPr>
+          <w:rFonts w:ascii="Arial" w:hAnsi="Arial" w:cs="Arial"/>
+          <w:color w:val="24292E"/>
+        </w:rPr>
+      </w:pPr>
+      <w:r>
+        <w:rPr>
+          <w:rFonts w:ascii="Arial" w:hAnsi="Arial" w:cs="Arial"/>
+          <w:color w:val="24292E"/>
+        </w:rPr>
+        <w:t>Use this site to copy html source to check for accessibility errors.</w:t>
+      </w:r>
+    </w:p>
+    <w:p>
+      <w:pPr>
+        <w:pStyle w:val="NormalWeb"/>
+        <w:shd w:val="clear" w:color="auto" w:fill="FFFFFF"/>
+        <w:spacing w:before="0" w:beforeAutospacing="0"/>
+        <w:rPr>
+          <w:rFonts w:ascii="Arial" w:hAnsi="Arial" w:cs="Arial"/>
+          <w:color w:val="24292E"/>
+        </w:rPr>
+      </w:pPr>
+    </w:p>
+    <w:p>
+      <w:pPr>
+        <w:pStyle w:val="NormalWeb"/>
+        <w:shd w:val="clear" w:color="auto" w:fill="FFFFFF"/>
+        <w:spacing w:before="0" w:beforeAutospacing="0"/>
+        <w:rPr>
+          <w:rFonts w:ascii="Arial" w:hAnsi="Arial" w:cs="Arial"/>
+          <w:color w:val="24292E"/>
+        </w:rPr>
+      </w:pPr>
+    </w:p>
+    <w:p/>
+    <w:p>
+      <w:pPr>
+        <w:rPr>
+          <w:bCs/>
+          <w:color w:val="4F81BD" w:themeColor="accent1"/>
+          <w:spacing w:val="15"/>
+          <w:sz w:val="36"/>
+          <w:szCs w:val="22"/>
+        </w:rPr>
+      </w:pPr>
       <w:r>
         <w:br w:type="page"/>
       </w:r>
@@ -3071,10 +4267,174 @@
       <w:pPr>
         <w:pStyle w:val="Heading1"/>
       </w:pPr>
+      <w:bookmarkStart w:id="13" w:name="_Toc54263247"/>
       <w:r>
         <w:lastRenderedPageBreak/>
         <w:t>Application Security</w:t>
       </w:r>
+      <w:bookmarkEnd w:id="13"/>
+    </w:p>
+    <w:p>
+      <w:r>
+        <w:t>We will make our applications as secure as possible using best practices. Sonar cloud will pick up some security issues before it enters the main branch. We will also use retire.js and White</w:t>
+      </w:r>
+      <w:r>
+        <w:t xml:space="preserve"> </w:t>
+      </w:r>
+      <w:r>
+        <w:t xml:space="preserve">Source Bolt to discover vulnerabilities in third party software that we may use. </w:t>
+      </w:r>
+    </w:p>
+    <w:p>
+      <w:r>
+        <w:rPr>
+          <w:b/>
+        </w:rPr>
+        <w:t>OWASP</w:t>
+      </w:r>
+      <w:r>
+        <w:t xml:space="preserve"> </w:t>
+      </w:r>
+      <w:proofErr w:type="spellStart"/>
+      <w:r>
+        <w:t>etc</w:t>
+      </w:r>
+      <w:proofErr w:type="spellEnd"/>
+      <w:r>
+        <w:t xml:space="preserve"> – these flaws our picked up by Sonar Cloud in the CI / CD pipeline.</w:t>
+      </w:r>
+    </w:p>
+    <w:p>
+      <w:pPr>
+        <w:rPr>
+          <w:b/>
+        </w:rPr>
+      </w:pPr>
+      <w:r>
+        <w:rPr>
+          <w:b/>
+        </w:rPr>
+        <w:t>Git Guardian</w:t>
+      </w:r>
+    </w:p>
+    <w:p>
+      <w:r>
+        <w:t xml:space="preserve">Git Guardian </w:t>
+      </w:r>
+      <w:proofErr w:type="gramStart"/>
+      <w:r>
+        <w:t>is</w:t>
+      </w:r>
+      <w:r>
+        <w:t xml:space="preserve"> used</w:t>
+      </w:r>
+      <w:proofErr w:type="gramEnd"/>
+      <w:r>
+        <w:t xml:space="preserve"> to make sure that we do not merge secrets into the public repo in GitHub.</w:t>
+      </w:r>
+      <w:r>
+        <w:t xml:space="preserve"> This is scanning all the time and is included in our CI/CD pipeline so that secrets </w:t>
+      </w:r>
+      <w:proofErr w:type="gramStart"/>
+      <w:r>
+        <w:t>are not merged</w:t>
+      </w:r>
+      <w:proofErr w:type="gramEnd"/>
+      <w:r>
+        <w:t xml:space="preserve"> in. This gives us a level of assurance of the security of our applications.</w:t>
+      </w:r>
+    </w:p>
+    <w:p/>
+    <w:p>
+      <w:r>
+        <w:rPr>
+          <w:noProof/>
+          <w:lang w:eastAsia="en-GB" w:bidi="ar-SA"/>
+        </w:rPr>
+        <w:drawing>
+          <wp:inline distT="0" distB="0" distL="0" distR="0">
+            <wp:extent cx="6172200" cy="1590675"/>
+            <wp:effectExtent l="38100" t="38100" r="38100" b="47625"/>
+            <wp:docPr id="4" name="Picture 4"/>
+            <wp:cNvGraphicFramePr>
+              <a:graphicFrameLocks xmlns:a="http://schemas.openxmlformats.org/drawingml/2006/main" noChangeAspect="1"/>
+            </wp:cNvGraphicFramePr>
+            <a:graphic xmlns:a="http://schemas.openxmlformats.org/drawingml/2006/main">
+              <a:graphicData uri="http://schemas.openxmlformats.org/drawingml/2006/picture">
+                <pic:pic xmlns:pic="http://schemas.openxmlformats.org/drawingml/2006/picture">
+                  <pic:nvPicPr>
+                    <pic:cNvPr id="0" name="Picture 2"/>
+                    <pic:cNvPicPr>
+                      <a:picLocks noChangeAspect="1" noChangeArrowheads="1"/>
+                    </pic:cNvPicPr>
+                  </pic:nvPicPr>
+                  <pic:blipFill>
+                    <a:blip r:embed="rId29" cstate="print">
+                      <a:extLst>
+                        <a:ext uri="{28A0092B-C50C-407E-A947-70E740481C1C}">
+                          <a14:useLocalDpi xmlns:a14="http://schemas.microsoft.com/office/drawing/2010/main" val="0"/>
+                        </a:ext>
+                      </a:extLst>
+                    </a:blip>
+                    <a:srcRect/>
+                    <a:stretch>
+                      <a:fillRect/>
+                    </a:stretch>
+                  </pic:blipFill>
+                  <pic:spPr bwMode="auto">
+                    <a:xfrm>
+                      <a:off x="0" y="0"/>
+                      <a:ext cx="6172200" cy="1590675"/>
+                    </a:xfrm>
+                    <a:prstGeom prst="rect">
+                      <a:avLst/>
+                    </a:prstGeom>
+                    <a:noFill/>
+                    <a:ln w="38100">
+                      <a:solidFill>
+                        <a:schemeClr val="accent1">
+                          <a:lumMod val="50000"/>
+                        </a:schemeClr>
+                      </a:solidFill>
+                    </a:ln>
+                  </pic:spPr>
+                </pic:pic>
+              </a:graphicData>
+            </a:graphic>
+          </wp:inline>
+        </w:drawing>
+      </w:r>
+    </w:p>
+    <w:p/>
+    <w:p>
+      <w:r>
+        <w:rPr>
+          <w:b/>
+        </w:rPr>
+        <w:t>Penetration testing</w:t>
+      </w:r>
+      <w:r>
+        <w:t xml:space="preserve"> – TBC</w:t>
+      </w:r>
+    </w:p>
+    <w:p>
+      <w:proofErr w:type="spellStart"/>
+      <w:r>
+        <w:rPr>
+          <w:b/>
+        </w:rPr>
+        <w:t>Burpsuite</w:t>
+      </w:r>
+      <w:proofErr w:type="spellEnd"/>
+      <w:r>
+        <w:rPr>
+          <w:b/>
+        </w:rPr>
+        <w:t xml:space="preserve"> / other security tools</w:t>
+      </w:r>
+      <w:r>
+        <w:t xml:space="preserve"> - TBC</w:t>
+      </w:r>
     </w:p>
     <w:p>
       <w:r>
@@ -3085,11 +4445,360 @@
       <w:pPr>
         <w:pStyle w:val="Heading1"/>
       </w:pPr>
+      <w:bookmarkStart w:id="14" w:name="_Toc54263248"/>
+      <w:bookmarkStart w:id="15" w:name="_GoBack"/>
+      <w:bookmarkEnd w:id="15"/>
+      <w:r>
+        <w:lastRenderedPageBreak/>
+        <w:t>Branching Strategy</w:t>
+      </w:r>
+      <w:bookmarkEnd w:id="14"/>
+    </w:p>
+    <w:p>
+      <w:r>
+        <w:t xml:space="preserve">We will use the </w:t>
+      </w:r>
+      <w:hyperlink r:id="rId30" w:history="1">
+        <w:r>
+          <w:rPr>
+            <w:rStyle w:val="Hyperlink"/>
+          </w:rPr>
+          <w:t>Microsoft branching strategy</w:t>
+        </w:r>
+      </w:hyperlink>
+      <w:r>
+        <w:t xml:space="preserve">. This means that we will have only one branch for a </w:t>
+      </w:r>
+      <w:proofErr w:type="gramStart"/>
+      <w:r>
+        <w:t>project which</w:t>
+      </w:r>
+      <w:proofErr w:type="gramEnd"/>
+      <w:r>
+        <w:t xml:space="preserve"> is called “main”. Instead of forking the branch just clone the project on your local machine and create</w:t>
+      </w:r>
+      <w:r>
+        <w:t xml:space="preserve"> </w:t>
+      </w:r>
+      <w:proofErr w:type="gramStart"/>
+      <w:r>
+        <w:t>branches which</w:t>
+      </w:r>
+      <w:proofErr w:type="gramEnd"/>
+      <w:r>
+        <w:t xml:space="preserve"> you will push up and create a pull request.</w:t>
+      </w:r>
+    </w:p>
+    <w:p>
+      <w:r>
+        <w:t xml:space="preserve">Forking means you have to keep </w:t>
+      </w:r>
+      <w:proofErr w:type="gramStart"/>
+      <w:r>
+        <w:t>2</w:t>
+      </w:r>
+      <w:proofErr w:type="gramEnd"/>
+      <w:r>
+        <w:t xml:space="preserve"> repos up to date which is a bit time consuming.</w:t>
+      </w:r>
+    </w:p>
+    <w:p/>
+    <w:p>
+      <w:r>
+        <w:rPr>
+          <w:b/>
+        </w:rPr>
+        <w:t>Creating a pull request</w:t>
+      </w:r>
+      <w:r>
+        <w:t xml:space="preserve"> - </w:t>
+      </w:r>
+      <w:hyperlink r:id="rId31" w:history="1">
+        <w:r>
+          <w:rPr>
+            <w:rStyle w:val="Hyperlink"/>
+          </w:rPr>
+          <w:t>https://docs.github.com/en/free-pro-team@latest/github/collaborating-with-issues-and-pull-requests/creating-a-pull-request</w:t>
+        </w:r>
+      </w:hyperlink>
+    </w:p>
+    <w:p>
+      <w:pPr>
+        <w:rPr>
+          <w:b/>
+          <w:bCs/>
+        </w:rPr>
+      </w:pPr>
+      <w:r>
+        <w:rPr>
+          <w:b/>
+        </w:rPr>
+        <w:t xml:space="preserve">Whenever a pull request </w:t>
+      </w:r>
+      <w:proofErr w:type="gramStart"/>
+      <w:r>
+        <w:rPr>
+          <w:b/>
+        </w:rPr>
+        <w:t>is made</w:t>
+      </w:r>
+      <w:proofErr w:type="gramEnd"/>
+      <w:r>
+        <w:rPr>
+          <w:b/>
+        </w:rPr>
+        <w:t xml:space="preserve"> assign it to a team member to review and merge in.</w:t>
+      </w:r>
+      <w:r>
+        <w:rPr>
+          <w:b/>
+        </w:rPr>
+        <w:br w:type="page"/>
+      </w:r>
+    </w:p>
+    <w:p>
+      <w:pPr>
+        <w:pStyle w:val="Heading1"/>
+      </w:pPr>
+      <w:bookmarkStart w:id="16" w:name="_Toc54263249"/>
       <w:r>
         <w:lastRenderedPageBreak/>
         <w:t>Deployment Process</w:t>
       </w:r>
-    </w:p>
+      <w:bookmarkEnd w:id="16"/>
+    </w:p>
+    <w:p>
+      <w:r>
+        <w:t xml:space="preserve">We will use Circle CI to deploy our applications. In </w:t>
+      </w:r>
+      <w:proofErr w:type="gramStart"/>
+      <w:r>
+        <w:t>GitHub</w:t>
+      </w:r>
+      <w:proofErr w:type="gramEnd"/>
+      <w:r>
+        <w:t xml:space="preserve"> we have a workflow that works through a CI CD pipeline and processes some checks before merging to main.</w:t>
+      </w:r>
+    </w:p>
+    <w:p>
+      <w:pPr>
+        <w:rPr>
+          <w:b/>
+        </w:rPr>
+      </w:pPr>
+      <w:r>
+        <w:rPr>
+          <w:b/>
+        </w:rPr>
+        <w:t>Preview branch</w:t>
+      </w:r>
+    </w:p>
+    <w:p>
+      <w:r>
+        <w:t xml:space="preserve">The CI CD pipeline creates a preview version of the site whenever a merge is requested this </w:t>
+      </w:r>
+      <w:proofErr w:type="gramStart"/>
+      <w:r>
+        <w:t>allows</w:t>
+      </w:r>
+      <w:proofErr w:type="gramEnd"/>
+      <w:r>
+        <w:t xml:space="preserve"> the requestor the ability to check the changes.</w:t>
+      </w:r>
+    </w:p>
+    <w:p>
+      <w:pPr>
+        <w:rPr>
+          <w:b/>
+        </w:rPr>
+      </w:pPr>
+      <w:r>
+        <w:rPr>
+          <w:b/>
+        </w:rPr>
+        <w:t>Merge accepted</w:t>
+      </w:r>
+    </w:p>
+    <w:p>
+      <w:r>
+        <w:t>Once the merge is accepted the below checks are made to see if it can be merged into main and start the deployment process.</w:t>
+      </w:r>
+    </w:p>
+    <w:p/>
+    <w:p>
+      <w:r>
+        <w:rPr>
+          <w:b/>
+        </w:rPr>
+        <w:t>Merge initiated</w:t>
+      </w:r>
+      <w:r>
+        <w:t xml:space="preserve"> </w:t>
+      </w:r>
+      <w:r>
+        <w:sym w:font="Wingdings" w:char="F0E0"/>
+      </w:r>
+      <w:r>
+        <w:t xml:space="preserve"> Git Guardian Check </w:t>
+      </w:r>
+      <w:r>
+        <w:sym w:font="Wingdings" w:char="F0E0"/>
+      </w:r>
+      <w:r>
+        <w:t xml:space="preserve"> </w:t>
+      </w:r>
+      <w:proofErr w:type="spellStart"/>
+      <w:r>
+        <w:t>Whitesource</w:t>
+      </w:r>
+      <w:proofErr w:type="spellEnd"/>
+      <w:r>
+        <w:t xml:space="preserve"> Bolt check </w:t>
+      </w:r>
+      <w:r>
+        <w:sym w:font="Wingdings" w:char="F0E0"/>
+      </w:r>
+      <w:r>
+        <w:t xml:space="preserve"> Sonar Cloud Check </w:t>
+      </w:r>
+      <w:r>
+        <w:sym w:font="Wingdings" w:char="F0E0"/>
+      </w:r>
+      <w:r>
+        <w:t xml:space="preserve"> Circle CI Build </w:t>
+      </w:r>
+      <w:r>
+        <w:sym w:font="Wingdings" w:char="F0E0"/>
+      </w:r>
+      <w:r>
+        <w:t xml:space="preserve"> Preview Deployed </w:t>
+      </w:r>
+      <w:r>
+        <w:sym w:font="Wingdings" w:char="F0E0"/>
+      </w:r>
+      <w:r>
+        <w:t xml:space="preserve"> </w:t>
+      </w:r>
+      <w:r>
+        <w:rPr>
+          <w:b/>
+        </w:rPr>
+        <w:t xml:space="preserve">Merge Accepted </w:t>
+      </w:r>
+      <w:r>
+        <w:sym w:font="Wingdings" w:char="F0E0"/>
+      </w:r>
+      <w:r>
+        <w:rPr>
+          <w:b/>
+        </w:rPr>
+        <w:t xml:space="preserve"> Deploy application</w:t>
+      </w:r>
+      <w:r>
+        <w:br w:type="page"/>
+      </w:r>
+    </w:p>
+    <w:p>
+      <w:pPr>
+        <w:pStyle w:val="Heading1"/>
+      </w:pPr>
+      <w:bookmarkStart w:id="17" w:name="_Toc54263250"/>
+      <w:r>
+        <w:lastRenderedPageBreak/>
+        <w:t>Design Patterns</w:t>
+      </w:r>
+      <w:bookmarkEnd w:id="17"/>
+    </w:p>
+    <w:p>
+      <w:r>
+        <w:rPr>
+          <w:b/>
+        </w:rPr>
+        <w:t>Design patterns to use</w:t>
+      </w:r>
+      <w:r>
+        <w:t xml:space="preserve"> – TBC</w:t>
+      </w:r>
+    </w:p>
+    <w:p>
+      <w:r>
+        <w:t>The general idea is that design patterns we use should be maintainable and suit the problem we are trying to solve in the first place.</w:t>
+      </w:r>
+      <w:r>
+        <w:t xml:space="preserve"> We should use the principle of SOLID.</w:t>
+      </w:r>
+    </w:p>
+    <w:p>
+      <w:pPr>
+        <w:rPr>
+          <w:b/>
+        </w:rPr>
+      </w:pPr>
+    </w:p>
+    <w:p>
+      <w:pPr>
+        <w:rPr>
+          <w:b/>
+        </w:rPr>
+      </w:pPr>
+      <w:r>
+        <w:rPr>
+          <w:b/>
+        </w:rPr>
+        <w:t>Useful resources</w:t>
+      </w:r>
+    </w:p>
+    <w:p>
+      <w:r>
+        <w:t xml:space="preserve">Pattern in C# - </w:t>
+      </w:r>
+      <w:hyperlink r:id="rId32" w:history="1">
+        <w:r>
+          <w:rPr>
+            <w:rStyle w:val="Hyperlink"/>
+          </w:rPr>
+          <w:t>https://refacto</w:t>
+        </w:r>
+        <w:r>
+          <w:rPr>
+            <w:rStyle w:val="Hyperlink"/>
+          </w:rPr>
+          <w:t>r</w:t>
+        </w:r>
+        <w:r>
+          <w:rPr>
+            <w:rStyle w:val="Hyperlink"/>
+          </w:rPr>
+          <w:t>ing.guru/</w:t>
+        </w:r>
+      </w:hyperlink>
+    </w:p>
+    <w:p>
+      <w:r>
+        <w:t xml:space="preserve">SOLID - </w:t>
+      </w:r>
+      <w:hyperlink r:id="rId33" w:history="1">
+        <w:r>
+          <w:rPr>
+            <w:rStyle w:val="Hyperlink"/>
+          </w:rPr>
+          <w:t>medi</w:t>
+        </w:r>
+        <w:r>
+          <w:rPr>
+            <w:rStyle w:val="Hyperlink"/>
+          </w:rPr>
+          <w:t>u</w:t>
+        </w:r>
+        <w:r>
+          <w:rPr>
+            <w:rStyle w:val="Hyperlink"/>
+          </w:rPr>
+          <w:t>m.com</w:t>
+        </w:r>
+      </w:hyperlink>
+    </w:p>
+    <w:p/>
     <w:p/>
     <w:p/>
     <w:p>
@@ -3109,9 +4818,9 @@
       </w:r>
     </w:p>
     <w:sectPr>
-      <w:headerReference w:type="default" r:id="rId19"/>
-      <w:footerReference w:type="default" r:id="rId20"/>
-      <w:footerReference w:type="first" r:id="rId21"/>
+      <w:headerReference w:type="default" r:id="rId34"/>
+      <w:footerReference w:type="default" r:id="rId35"/>
+      <w:footerReference w:type="first" r:id="rId36"/>
       <w:pgSz w:w="11906" w:h="16838"/>
       <w:pgMar w:top="1440" w:right="1080" w:bottom="1440" w:left="1080" w:header="709" w:footer="992" w:gutter="0"/>
       <w:cols w:space="708"/>
@@ -3176,24 +4885,6 @@
               <w:color w:val="808080" w:themeColor="background1" w:themeShade="80"/>
             </w:rPr>
           </w:pPr>
-          <w:r>
-            <w:rPr>
-              <w:color w:val="808080" w:themeColor="background1" w:themeShade="80"/>
-            </w:rPr>
-            <w:t>HP RM</w:t>
-          </w:r>
-          <w:r>
-            <w:rPr>
-              <w:color w:val="808080" w:themeColor="background1" w:themeShade="80"/>
-            </w:rPr>
-            <w:t xml:space="preserve"> Reference</w:t>
-          </w:r>
-          <w:r>
-            <w:rPr>
-              <w:color w:val="808080" w:themeColor="background1" w:themeShade="80"/>
-            </w:rPr>
-            <w:t xml:space="preserve">: </w:t>
-          </w:r>
         </w:p>
       </w:tc>
       <w:tc>
@@ -3223,7 +4914,13 @@
             <w:rPr>
               <w:color w:val="808080" w:themeColor="background1" w:themeShade="80"/>
             </w:rPr>
-            <w:t>Issue Date: XX/XX/XXXX</w:t>
+            <w:t xml:space="preserve">Issue Date: </w:t>
+          </w:r>
+          <w:r>
+            <w:rPr>
+              <w:color w:val="808080" w:themeColor="background1" w:themeShade="80"/>
+            </w:rPr>
+            <w:t>21/10/2020</w:t>
           </w:r>
         </w:p>
       </w:tc>
@@ -3244,7 +4941,7 @@
             <w:rPr>
               <w:color w:val="808080" w:themeColor="background1" w:themeShade="80"/>
             </w:rPr>
-            <w:t>Version: 1</w:t>
+            <w:t>Version: 0.1</w:t>
           </w:r>
         </w:p>
       </w:tc>
@@ -3272,7 +4969,7 @@
               <w:color w:val="4F81BD" w:themeColor="accent1"/>
               <w:szCs w:val="24"/>
             </w:rPr>
-            <w:t>&lt;Protective Marking&gt;</w:t>
+            <w:t>Public</w:t>
           </w:r>
         </w:p>
       </w:tc>
@@ -3321,7 +5018,7 @@
               <w:color w:val="808080" w:themeColor="background1" w:themeShade="80"/>
               <w:szCs w:val="22"/>
             </w:rPr>
-            <w:t>8</w:t>
+            <w:t>2</w:t>
           </w:r>
           <w:r>
             <w:rPr>
@@ -3670,7 +5367,6 @@
         <w:dataBinding w:prefixMappings="xmlns:ns0='http://purl.org/dc/elements/1.1/' xmlns:ns1='http://schemas.openxmlformats.org/package/2006/metadata/core-properties' " w:xpath="/ns1:coreProperties[1]/ns0:title[1]" w:storeItemID="{6C3C8BC8-F283-45AE-878A-BAB7291924A1}"/>
         <w:text/>
       </w:sdtPr>
-      <w:sdtEndPr/>
       <w:sdtContent>
         <w:r>
           <w:rPr>
@@ -3678,7 +5374,7 @@
             <w:noProof/>
             <w:lang w:eastAsia="en-GB" w:bidi="ar-SA"/>
           </w:rPr>
-          <w:t>Developer Guide</w:t>
+          <w:t>Developer guide</w:t>
         </w:r>
       </w:sdtContent>
     </w:sdt>
@@ -7596,7 +9292,7 @@
     <w:charset w:val="00"/>
     <w:family w:val="roman"/>
     <w:pitch w:val="variable"/>
-    <w:sig w:usb0="E0002AFF" w:usb1="C0007843" w:usb2="00000009" w:usb3="00000000" w:csb0="000001FF" w:csb1="00000000"/>
+    <w:sig w:usb0="E0002EFF" w:usb1="C000785B" w:usb2="00000009" w:usb3="00000000" w:csb0="000001FF" w:csb1="00000000"/>
   </w:font>
   <w:font w:name="Symbol">
     <w:panose1 w:val="05050102010706020507"/>
@@ -7631,14 +9327,14 @@
     <w:charset w:val="00"/>
     <w:family w:val="swiss"/>
     <w:pitch w:val="variable"/>
-    <w:sig w:usb0="E00002FF" w:usb1="4000ACFF" w:usb2="00000001" w:usb3="00000000" w:csb0="0000019F" w:csb1="00000000"/>
+    <w:sig w:usb0="E0002AFF" w:usb1="C000247B" w:usb2="00000009" w:usb3="00000000" w:csb0="000001FF" w:csb1="00000000"/>
   </w:font>
   <w:font w:name="Arial">
     <w:panose1 w:val="020B0604020202020204"/>
     <w:charset w:val="00"/>
     <w:family w:val="swiss"/>
     <w:pitch w:val="variable"/>
-    <w:sig w:usb0="E0002AFF" w:usb1="C0007843" w:usb2="00000009" w:usb3="00000000" w:csb0="000001FF" w:csb1="00000000"/>
+    <w:sig w:usb0="E0002EFF" w:usb1="C000785B" w:usb2="00000009" w:usb3="00000000" w:csb0="000001FF" w:csb1="00000000"/>
   </w:font>
   <w:font w:name="CG Times">
     <w:panose1 w:val="00000000000000000000"/>
@@ -7681,14 +9377,14 @@
     <w:charset w:val="00"/>
     <w:family w:val="roman"/>
     <w:pitch w:val="variable"/>
-    <w:sig w:usb0="A00002EF" w:usb1="4000004B" w:usb2="00000000" w:usb3="00000000" w:csb0="0000009F" w:csb1="00000000"/>
+    <w:sig w:usb0="E00006FF" w:usb1="420024FF" w:usb2="02000000" w:usb3="00000000" w:csb0="0000019F" w:csb1="00000000"/>
   </w:font>
   <w:font w:name="Calibri Light">
     <w:panose1 w:val="020F0302020204030204"/>
     <w:charset w:val="00"/>
     <w:family w:val="swiss"/>
     <w:pitch w:val="variable"/>
-    <w:sig w:usb0="A00002EF" w:usb1="4000207B" w:usb2="00000000" w:usb3="00000000" w:csb0="0000009F" w:csb1="00000000"/>
+    <w:sig w:usb0="E0002AFF" w:usb1="C000247B" w:usb2="00000009" w:usb3="00000000" w:csb0="000001FF" w:csb1="00000000"/>
   </w:font>
 </w:fonts>
 </file>
@@ -7709,6 +9405,7 @@
   <w:rsids>
     <w:rsidRoot w:val="00A95FDA"/>
     <w:rsid w:val="00511604"/>
+    <w:rsid w:val="00592B3F"/>
     <w:rsid w:val="00A95FDA"/>
     <w:rsid w:val="00BB4233"/>
   </w:rsids>
@@ -8460,12 +10157,12 @@
 </file>
 
 <file path=customXml/item1.xml><?xml version="1.0" encoding="utf-8"?>
-<?mso-contentType ?>
-<FormTemplates xmlns="http://schemas.microsoft.com/sharepoint/v3/contenttype/forms">
-  <Display>DocumentLibraryForm</Display>
-  <Edit>DocumentLibraryForm</Edit>
-  <New>DocumentLibraryForm</New>
-</FormTemplates>
+<p:properties xmlns:p="http://schemas.microsoft.com/office/2006/metadata/properties" xmlns:xsi="http://www.w3.org/2001/XMLSchema-instance" xmlns:pc="http://schemas.microsoft.com/office/infopath/2007/PartnerControls">
+  <documentManagement>
+    <PublishingExpirationDate xmlns="http://schemas.microsoft.com/sharepoint/v3" xsi:nil="true"/>
+    <PublishingStartDate xmlns="http://schemas.microsoft.com/sharepoint/v3" xsi:nil="true"/>
+  </documentManagement>
+</p:properties>
 </file>
 
 <file path=customXml/item2.xml><?xml version="1.0" encoding="utf-8"?>
@@ -8601,6 +10298,19 @@
 </file>
 
 <file path=customXml/item3.xml><?xml version="1.0" encoding="utf-8"?>
+<?mso-contentType ?>
+<FormTemplates xmlns="http://schemas.microsoft.com/sharepoint/v3/contenttype/forms">
+  <Display>DocumentLibraryForm</Display>
+  <Edit>DocumentLibraryForm</Edit>
+  <New>DocumentLibraryForm</New>
+</FormTemplates>
+</file>
+
+<file path=customXml/item4.xml><?xml version="1.0" encoding="utf-8"?>
+<b:Sources xmlns:b="http://schemas.openxmlformats.org/officeDocument/2006/bibliography" xmlns="http://schemas.openxmlformats.org/officeDocument/2006/bibliography" SelectedStyle="\APA.XSL" StyleName="APA Fifth Edition"/>
+</file>
+
+<file path=customXml/item5.xml><?xml version="1.0" encoding="utf-8"?>
 <p:properties xmlns:p="http://schemas.microsoft.com/office/2006/metadata/properties" xmlns:xsi="http://www.w3.org/2001/XMLSchema-instance" xmlns:pc="http://schemas.microsoft.com/office/infopath/2007/PartnerControls">
   <documentManagement>
     <PublishingExpirationDate xmlns="http://schemas.microsoft.com/sharepoint/v3" xsi:nil="true"/>
@@ -8609,14 +10319,157 @@
 </p:properties>
 </file>
 
-<file path=customXml/item4.xml><?xml version="1.0" encoding="utf-8"?>
+<file path=customXml/item6.xml><?xml version="1.0" encoding="utf-8"?>
+<ct:contentTypeSchema xmlns:ct="http://schemas.microsoft.com/office/2006/metadata/contentType" xmlns:ma="http://schemas.microsoft.com/office/2006/metadata/properties/metaAttributes" ct:_="" ma:_="" ma:contentTypeName="Document" ma:contentTypeID="0x010100D0851A738E722741981A130B34145C19" ma:contentTypeVersion="1" ma:contentTypeDescription="Create a new document." ma:contentTypeScope="" ma:versionID="bbf7b28af5c14c39cf71bbc4ea98c514">
+  <xsd:schema xmlns:xsd="http://www.w3.org/2001/XMLSchema" xmlns:xs="http://www.w3.org/2001/XMLSchema" xmlns:p="http://schemas.microsoft.com/office/2006/metadata/properties" xmlns:ns1="http://schemas.microsoft.com/sharepoint/v3" targetNamespace="http://schemas.microsoft.com/office/2006/metadata/properties" ma:root="true" ma:fieldsID="dbb2a0ecdfdeca41f01e2d9d35d2001b" ns1:_="">
+    <xsd:import namespace="http://schemas.microsoft.com/sharepoint/v3"/>
+    <xsd:element name="properties">
+      <xsd:complexType>
+        <xsd:sequence>
+          <xsd:element name="documentManagement">
+            <xsd:complexType>
+              <xsd:all>
+                <xsd:element ref="ns1:PublishingStartDate" minOccurs="0"/>
+                <xsd:element ref="ns1:PublishingExpirationDate" minOccurs="0"/>
+              </xsd:all>
+            </xsd:complexType>
+          </xsd:element>
+        </xsd:sequence>
+      </xsd:complexType>
+    </xsd:element>
+  </xsd:schema>
+  <xsd:schema xmlns:xsd="http://www.w3.org/2001/XMLSchema" xmlns:xs="http://www.w3.org/2001/XMLSchema" xmlns:dms="http://schemas.microsoft.com/office/2006/documentManagement/types" xmlns:pc="http://schemas.microsoft.com/office/infopath/2007/PartnerControls" targetNamespace="http://schemas.microsoft.com/sharepoint/v3" elementFormDefault="qualified">
+    <xsd:import namespace="http://schemas.microsoft.com/office/2006/documentManagement/types"/>
+    <xsd:import namespace="http://schemas.microsoft.com/office/infopath/2007/PartnerControls"/>
+    <xsd:element name="PublishingStartDate" ma:index="8" nillable="true" ma:displayName="Scheduling Start Date" ma:description="Scheduling Start Date is a site column created by the Publishing feature. It is used to specify the date and time on which this page will first appear to site visitors." ma:internalName="PublishingStartDate">
+      <xsd:simpleType>
+        <xsd:restriction base="dms:Unknown"/>
+      </xsd:simpleType>
+    </xsd:element>
+    <xsd:element name="PublishingExpirationDate" ma:index="9" nillable="true" ma:displayName="Scheduling End Date" ma:description="Scheduling End Date is a site column created by the Publishing feature. It is used to specify the date and time on which this page will no longer appear to site visitors." ma:internalName="PublishingExpirationDate">
+      <xsd:simpleType>
+        <xsd:restriction base="dms:Unknown"/>
+      </xsd:simpleType>
+    </xsd:element>
+  </xsd:schema>
+  <xsd:schema xmlns="http://schemas.openxmlformats.org/package/2006/metadata/core-properties" xmlns:xsd="http://www.w3.org/2001/XMLSchema" xmlns:xsi="http://www.w3.org/2001/XMLSchema-instance" xmlns:dc="http://purl.org/dc/elements/1.1/" xmlns:dcterms="http://purl.org/dc/terms/" xmlns:odoc="http://schemas.microsoft.com/internal/obd" targetNamespace="http://schemas.openxmlformats.org/package/2006/metadata/core-properties" elementFormDefault="qualified" attributeFormDefault="unqualified" blockDefault="#all">
+    <xsd:import namespace="http://purl.org/dc/elements/1.1/" schemaLocation="http://dublincore.org/schemas/xmls/qdc/2003/04/02/dc.xsd"/>
+    <xsd:import namespace="http://purl.org/dc/terms/" schemaLocation="http://dublincore.org/schemas/xmls/qdc/2003/04/02/dcterms.xsd"/>
+    <xsd:element name="coreProperties" type="CT_coreProperties"/>
+    <xsd:complexType name="CT_coreProperties">
+      <xsd:all>
+        <xsd:element ref="dc:creator" minOccurs="0" maxOccurs="1"/>
+        <xsd:element ref="dcterms:created" minOccurs="0" maxOccurs="1"/>
+        <xsd:element ref="dc:identifier" minOccurs="0" maxOccurs="1"/>
+        <xsd:element name="contentType" minOccurs="0" maxOccurs="1" type="xsd:string" ma:index="0" ma:displayName="Content Type"/>
+        <xsd:element ref="dc:title" minOccurs="0" maxOccurs="1" ma:index="4" ma:displayName="Title"/>
+        <xsd:element ref="dc:subject" minOccurs="0" maxOccurs="1"/>
+        <xsd:element ref="dc:description" minOccurs="0" maxOccurs="1"/>
+        <xsd:element name="keywords" minOccurs="0" maxOccurs="1" type="xsd:string"/>
+        <xsd:element ref="dc:language" minOccurs="0" maxOccurs="1"/>
+        <xsd:element name="category" minOccurs="0" maxOccurs="1" type="xsd:string"/>
+        <xsd:element name="version" minOccurs="0" maxOccurs="1" type="xsd:string"/>
+        <xsd:element name="revision" minOccurs="0" maxOccurs="1" type="xsd:string">
+          <xsd:annotation>
+            <xsd:documentation>
+                        This value indicates the number of saves or revisions. The application is responsible for updating this value after each revision.
+                    </xsd:documentation>
+          </xsd:annotation>
+        </xsd:element>
+        <xsd:element name="lastModifiedBy" minOccurs="0" maxOccurs="1" type="xsd:string"/>
+        <xsd:element ref="dcterms:modified" minOccurs="0" maxOccurs="1"/>
+        <xsd:element name="contentStatus" minOccurs="0" maxOccurs="1" type="xsd:string"/>
+      </xsd:all>
+    </xsd:complexType>
+  </xsd:schema>
+  <xs:schema xmlns:pc="http://schemas.microsoft.com/office/infopath/2007/PartnerControls" xmlns:xs="http://www.w3.org/2001/XMLSchema" targetNamespace="http://schemas.microsoft.com/office/infopath/2007/PartnerControls" elementFormDefault="qualified" attributeFormDefault="unqualified">
+    <xs:element name="Person">
+      <xs:complexType>
+        <xs:sequence>
+          <xs:element ref="pc:DisplayName" minOccurs="0"/>
+          <xs:element ref="pc:AccountId" minOccurs="0"/>
+          <xs:element ref="pc:AccountType" minOccurs="0"/>
+        </xs:sequence>
+      </xs:complexType>
+    </xs:element>
+    <xs:element name="DisplayName" type="xs:string"/>
+    <xs:element name="AccountId" type="xs:string"/>
+    <xs:element name="AccountType" type="xs:string"/>
+    <xs:element name="BDCAssociatedEntity">
+      <xs:complexType>
+        <xs:sequence>
+          <xs:element ref="pc:BDCEntity" minOccurs="0" maxOccurs="unbounded"/>
+        </xs:sequence>
+        <xs:attribute ref="pc:EntityNamespace"/>
+        <xs:attribute ref="pc:EntityName"/>
+        <xs:attribute ref="pc:SystemInstanceName"/>
+        <xs:attribute ref="pc:AssociationName"/>
+      </xs:complexType>
+    </xs:element>
+    <xs:attribute name="EntityNamespace" type="xs:string"/>
+    <xs:attribute name="EntityName" type="xs:string"/>
+    <xs:attribute name="SystemInstanceName" type="xs:string"/>
+    <xs:attribute name="AssociationName" type="xs:string"/>
+    <xs:element name="BDCEntity">
+      <xs:complexType>
+        <xs:sequence>
+          <xs:element ref="pc:EntityDisplayName" minOccurs="0"/>
+          <xs:element ref="pc:EntityInstanceReference" minOccurs="0"/>
+          <xs:element ref="pc:EntityId1" minOccurs="0"/>
+          <xs:element ref="pc:EntityId2" minOccurs="0"/>
+          <xs:element ref="pc:EntityId3" minOccurs="0"/>
+          <xs:element ref="pc:EntityId4" minOccurs="0"/>
+          <xs:element ref="pc:EntityId5" minOccurs="0"/>
+        </xs:sequence>
+      </xs:complexType>
+    </xs:element>
+    <xs:element name="EntityDisplayName" type="xs:string"/>
+    <xs:element name="EntityInstanceReference" type="xs:string"/>
+    <xs:element name="EntityId1" type="xs:string"/>
+    <xs:element name="EntityId2" type="xs:string"/>
+    <xs:element name="EntityId3" type="xs:string"/>
+    <xs:element name="EntityId4" type="xs:string"/>
+    <xs:element name="EntityId5" type="xs:string"/>
+    <xs:element name="Terms">
+      <xs:complexType>
+        <xs:sequence>
+          <xs:element ref="pc:TermInfo" minOccurs="0" maxOccurs="unbounded"/>
+        </xs:sequence>
+      </xs:complexType>
+    </xs:element>
+    <xs:element name="TermInfo">
+      <xs:complexType>
+        <xs:sequence>
+          <xs:element ref="pc:TermName" minOccurs="0"/>
+          <xs:element ref="pc:TermId" minOccurs="0"/>
+        </xs:sequence>
+      </xs:complexType>
+    </xs:element>
+    <xs:element name="TermName" type="xs:string"/>
+    <xs:element name="TermId" type="xs:string"/>
+  </xs:schema>
+</ct:contentTypeSchema>
+</file>
+
+<file path=customXml/item7.xml><?xml version="1.0" encoding="utf-8"?>
+<?mso-contentType ?>
+<FormTemplates xmlns="http://schemas.microsoft.com/sharepoint/v3/contenttype/forms">
+  <Display>DocumentLibraryForm</Display>
+  <Edit>DocumentLibraryForm</Edit>
+  <New>DocumentLibraryForm</New>
+</FormTemplates>
+</file>
+
+<file path=customXml/item8.xml><?xml version="1.0" encoding="utf-8"?>
 <b:Sources xmlns:b="http://schemas.openxmlformats.org/officeDocument/2006/bibliography" xmlns="http://schemas.openxmlformats.org/officeDocument/2006/bibliography" SelectedStyle="\APA.XSL" StyleName="APA Fifth Edition"/>
 </file>
 
 <file path=customXml/itemProps1.xml><?xml version="1.0" encoding="utf-8"?>
-<ds:datastoreItem xmlns:ds="http://schemas.openxmlformats.org/officeDocument/2006/customXml" ds:itemID="{B894EE88-537D-45B5-A290-33D993C70332}">
+<ds:datastoreItem xmlns:ds="http://schemas.openxmlformats.org/officeDocument/2006/customXml" ds:itemID="{D5754F33-1EB4-4E43-9F96-2C61CB950EAC}">
   <ds:schemaRefs>
-    <ds:schemaRef ds:uri="http://schemas.microsoft.com/sharepoint/v3/contenttype/forms"/>
+    <ds:schemaRef ds:uri="http://schemas.microsoft.com/office/2006/metadata/properties"/>
+    <ds:schemaRef ds:uri="http://schemas.microsoft.com/office/infopath/2007/PartnerControls"/>
+    <ds:schemaRef ds:uri="http://schemas.microsoft.com/sharepoint/v3"/>
   </ds:schemaRefs>
 </ds:datastoreItem>
 </file>
@@ -8640,23 +10493,59 @@
 </file>
 
 <file path=customXml/itemProps3.xml><?xml version="1.0" encoding="utf-8"?>
-<ds:datastoreItem xmlns:ds="http://schemas.openxmlformats.org/officeDocument/2006/customXml" ds:itemID="{D5754F33-1EB4-4E43-9F96-2C61CB950EAC}">
+<ds:datastoreItem xmlns:ds="http://schemas.openxmlformats.org/officeDocument/2006/customXml" ds:itemID="{B894EE88-537D-45B5-A290-33D993C70332}">
   <ds:schemaRefs>
-    <ds:schemaRef ds:uri="http://purl.org/dc/terms/"/>
-    <ds:schemaRef ds:uri="http://schemas.openxmlformats.org/package/2006/metadata/core-properties"/>
-    <ds:schemaRef ds:uri="http://purl.org/dc/dcmitype/"/>
-    <ds:schemaRef ds:uri="http://schemas.microsoft.com/office/infopath/2007/PartnerControls"/>
-    <ds:schemaRef ds:uri="http://purl.org/dc/elements/1.1/"/>
-    <ds:schemaRef ds:uri="http://schemas.microsoft.com/office/2006/documentManagement/types"/>
-    <ds:schemaRef ds:uri="http://schemas.microsoft.com/sharepoint/v3"/>
-    <ds:schemaRef ds:uri="http://schemas.microsoft.com/office/2006/metadata/properties"/>
-    <ds:schemaRef ds:uri="http://www.w3.org/XML/1998/namespace"/>
+    <ds:schemaRef ds:uri="http://schemas.microsoft.com/sharepoint/v3/contenttype/forms"/>
   </ds:schemaRefs>
 </ds:datastoreItem>
 </file>
 
 <file path=customXml/itemProps4.xml><?xml version="1.0" encoding="utf-8"?>
-<ds:datastoreItem xmlns:ds="http://schemas.openxmlformats.org/officeDocument/2006/customXml" ds:itemID="{3FD9F90A-E2CE-42D7-A7F3-C0ADD3F8C068}">
+<ds:datastoreItem xmlns:ds="http://schemas.openxmlformats.org/officeDocument/2006/customXml" ds:itemID="{FCE2D64C-F9CD-4541-9355-C419F30D69ED}">
+  <ds:schemaRefs>
+    <ds:schemaRef ds:uri="http://schemas.openxmlformats.org/officeDocument/2006/bibliography"/>
+  </ds:schemaRefs>
+</ds:datastoreItem>
+</file>
+
+<file path=customXml/itemProps5.xml><?xml version="1.0" encoding="utf-8"?>
+<ds:datastoreItem xmlns:ds="http://schemas.openxmlformats.org/officeDocument/2006/customXml" ds:itemID="{D5754F33-1EB4-4E43-9F96-2C61CB950EAC}">
+  <ds:schemaRefs>
+    <ds:schemaRef ds:uri="http://schemas.microsoft.com/office/2006/metadata/properties"/>
+    <ds:schemaRef ds:uri="http://schemas.microsoft.com/office/infopath/2007/PartnerControls"/>
+    <ds:schemaRef ds:uri="http://schemas.microsoft.com/sharepoint/v3"/>
+  </ds:schemaRefs>
+</ds:datastoreItem>
+</file>
+
+<file path=customXml/itemProps6.xml><?xml version="1.0" encoding="utf-8"?>
+<ds:datastoreItem xmlns:ds="http://schemas.openxmlformats.org/officeDocument/2006/customXml" ds:itemID="{9374E54D-66DC-4A52-9BC6-382119E952E4}">
+  <ds:schemaRefs>
+    <ds:schemaRef ds:uri="http://schemas.microsoft.com/office/2006/metadata/contentType"/>
+    <ds:schemaRef ds:uri="http://schemas.microsoft.com/office/2006/metadata/properties/metaAttributes"/>
+    <ds:schemaRef ds:uri="http://www.w3.org/2001/XMLSchema"/>
+    <ds:schemaRef ds:uri="http://schemas.microsoft.com/office/2006/metadata/properties"/>
+    <ds:schemaRef ds:uri="http://schemas.microsoft.com/sharepoint/v3"/>
+    <ds:schemaRef ds:uri="http://schemas.microsoft.com/office/2006/documentManagement/types"/>
+    <ds:schemaRef ds:uri="http://schemas.microsoft.com/office/infopath/2007/PartnerControls"/>
+    <ds:schemaRef ds:uri="http://schemas.openxmlformats.org/package/2006/metadata/core-properties"/>
+    <ds:schemaRef ds:uri="http://purl.org/dc/elements/1.1/"/>
+    <ds:schemaRef ds:uri="http://purl.org/dc/terms/"/>
+    <ds:schemaRef ds:uri="http://schemas.microsoft.com/internal/obd"/>
+  </ds:schemaRefs>
+</ds:datastoreItem>
+</file>
+
+<file path=customXml/itemProps7.xml><?xml version="1.0" encoding="utf-8"?>
+<ds:datastoreItem xmlns:ds="http://schemas.openxmlformats.org/officeDocument/2006/customXml" ds:itemID="{B894EE88-537D-45B5-A290-33D993C70332}">
+  <ds:schemaRefs>
+    <ds:schemaRef ds:uri="http://schemas.microsoft.com/sharepoint/v3/contenttype/forms"/>
+  </ds:schemaRefs>
+</ds:datastoreItem>
+</file>
+
+<file path=customXml/itemProps8.xml><?xml version="1.0" encoding="utf-8"?>
+<ds:datastoreItem xmlns:ds="http://schemas.openxmlformats.org/officeDocument/2006/customXml" ds:itemID="{118BC3C7-1F00-4A87-B0C4-3900AF8A57EE}">
   <ds:schemaRefs>
     <ds:schemaRef ds:uri="http://schemas.openxmlformats.org/officeDocument/2006/bibliography"/>
   </ds:schemaRefs>

</xml_diff>